<commit_message>
app life  cycle methods
iOS app life cycle methods
</commit_message>
<xml_diff>
--- a/Bhaskar/documentation/iOS/iOS.docx
+++ b/Bhaskar/documentation/iOS/iOS.docx
@@ -4787,252 +4787,1929 @@
     </w:p>
     <w:p>
       <w:pPr>
-        <w:pStyle w:val="NormalWeb"/>
-        <w:spacing w:before="160" w:beforeAutospacing="0" w:after="200" w:afterAutospacing="0"/>
-      </w:pPr>
-      <w:hyperlink r:id="rId10" w:anchor="//apple_ref/occ/intfm/UIApplicationDelegate/application:willFinishLaunchingWithOptions:" w:tgtFrame="_self" w:history="1">
-        <w:proofErr w:type="spellStart"/>
-        <w:proofErr w:type="gramStart"/>
+        <w:spacing w:before="100" w:beforeAutospacing="1" w:after="100" w:afterAutospacing="1" w:line="240" w:lineRule="auto"/>
+        <w:jc w:val="both"/>
+        <w:rPr>
+          <w:rFonts w:ascii="Times New Roman" w:eastAsia="Times New Roman" w:hAnsi="Times New Roman" w:cs="Times New Roman"/>
+          <w:b/>
+          <w:color w:val="000000"/>
+          <w:sz w:val="24"/>
+          <w:szCs w:val="24"/>
+        </w:rPr>
+      </w:pPr>
+      <w:proofErr w:type="gramStart"/>
+      <w:r>
+        <w:rPr>
+          <w:rFonts w:ascii="Times New Roman" w:eastAsia="Times New Roman" w:hAnsi="Times New Roman" w:cs="Times New Roman"/>
+          <w:b/>
+          <w:color w:val="000000"/>
+          <w:sz w:val="24"/>
+          <w:szCs w:val="24"/>
+        </w:rPr>
+        <w:t>application:</w:t>
+      </w:r>
+      <w:proofErr w:type="gramEnd"/>
+      <w:r>
+        <w:rPr>
+          <w:rFonts w:ascii="Times New Roman" w:eastAsia="Times New Roman" w:hAnsi="Times New Roman" w:cs="Times New Roman"/>
+          <w:b/>
+          <w:color w:val="000000"/>
+          <w:sz w:val="24"/>
+          <w:szCs w:val="24"/>
+        </w:rPr>
+        <w:t>willFinishLaunchingWithOptions</w:t>
+      </w:r>
+    </w:p>
+    <w:p>
+      <w:pPr>
+        <w:spacing w:before="100" w:beforeAutospacing="1" w:after="100" w:afterAutospacing="1" w:line="240" w:lineRule="auto"/>
+        <w:jc w:val="both"/>
+        <w:rPr>
+          <w:rFonts w:ascii="Times New Roman" w:eastAsia="Times New Roman" w:hAnsi="Times New Roman" w:cs="Times New Roman"/>
+          <w:color w:val="000000"/>
+          <w:sz w:val="24"/>
+          <w:szCs w:val="24"/>
+        </w:rPr>
+      </w:pPr>
+      <w:r>
+        <w:rPr>
+          <w:rFonts w:ascii="Times New Roman" w:eastAsia="Times New Roman" w:hAnsi="Times New Roman" w:cs="Times New Roman"/>
+          <w:color w:val="000000"/>
+          <w:sz w:val="24"/>
+          <w:szCs w:val="24"/>
+        </w:rPr>
+        <w:t>This is the app’s first method executes at launch time.</w:t>
+      </w:r>
+    </w:p>
+    <w:p>
+      <w:pPr>
+        <w:spacing w:before="100" w:beforeAutospacing="1" w:after="100" w:afterAutospacing="1" w:line="240" w:lineRule="auto"/>
+        <w:jc w:val="both"/>
+        <w:rPr>
+          <w:rFonts w:ascii="Times New Roman" w:eastAsia="Times New Roman" w:hAnsi="Times New Roman" w:cs="Times New Roman"/>
+          <w:color w:val="000000"/>
+          <w:sz w:val="24"/>
+          <w:szCs w:val="24"/>
+        </w:rPr>
+      </w:pPr>
+      <w:r>
+        <w:rPr>
+          <w:rFonts w:ascii="Times New Roman" w:eastAsia="Times New Roman" w:hAnsi="Times New Roman" w:cs="Times New Roman"/>
+          <w:color w:val="000000"/>
+          <w:sz w:val="24"/>
+          <w:szCs w:val="24"/>
+        </w:rPr>
+        <w:t>Syntax</w:t>
+      </w:r>
+    </w:p>
+    <w:p>
+      <w:pPr>
+        <w:spacing w:after="0" w:line="240" w:lineRule="auto"/>
+        <w:jc w:val="both"/>
+        <w:rPr>
+          <w:rFonts w:ascii="Times New Roman" w:hAnsi="Times New Roman" w:cs="Times New Roman"/>
+          <w:i/>
+          <w:iCs/>
+          <w:color w:val="000000" w:themeColor="text1"/>
+          <w:sz w:val="24"/>
+          <w:szCs w:val="24"/>
+          <w:bdr w:val="none" w:sz="0" w:space="0" w:color="auto" w:frame="1"/>
+        </w:rPr>
+      </w:pPr>
+      <w:r>
+        <w:rPr>
+          <w:rFonts w:ascii="Times New Roman" w:hAnsi="Times New Roman" w:cs="Times New Roman"/>
+          <w:color w:val="000000" w:themeColor="text1"/>
+          <w:sz w:val="24"/>
+          <w:szCs w:val="24"/>
+          <w:shd w:val="clear" w:color="auto" w:fill="F9F9F9"/>
+        </w:rPr>
+        <w:t>- (</w:t>
+      </w:r>
+      <w:r>
+        <w:rPr>
+          <w:rStyle w:val="kt"/>
+          <w:rFonts w:ascii="Times New Roman" w:hAnsi="Times New Roman" w:cs="Times New Roman"/>
+          <w:color w:val="000000" w:themeColor="text1"/>
+          <w:sz w:val="24"/>
+          <w:szCs w:val="24"/>
+          <w:bdr w:val="none" w:sz="0" w:space="0" w:color="auto" w:frame="1"/>
+          <w:shd w:val="clear" w:color="auto" w:fill="F9F9F9"/>
+        </w:rPr>
+        <w:t>BOOL</w:t>
+      </w:r>
+      <w:proofErr w:type="gramStart"/>
+      <w:r>
+        <w:rPr>
+          <w:rFonts w:ascii="Times New Roman" w:hAnsi="Times New Roman" w:cs="Times New Roman"/>
+          <w:color w:val="000000" w:themeColor="text1"/>
+          <w:sz w:val="24"/>
+          <w:szCs w:val="24"/>
+          <w:shd w:val="clear" w:color="auto" w:fill="F9F9F9"/>
+        </w:rPr>
+        <w:t>)</w:t>
+      </w:r>
+      <w:r>
+        <w:rPr>
+          <w:rStyle w:val="nl"/>
+          <w:rFonts w:ascii="Times New Roman" w:hAnsi="Times New Roman" w:cs="Times New Roman"/>
+          <w:color w:val="000000" w:themeColor="text1"/>
+          <w:sz w:val="24"/>
+          <w:szCs w:val="24"/>
+          <w:bdr w:val="none" w:sz="0" w:space="0" w:color="auto" w:frame="1"/>
+          <w:shd w:val="clear" w:color="auto" w:fill="F9F9F9"/>
+        </w:rPr>
+        <w:t>application</w:t>
+      </w:r>
+      <w:proofErr w:type="gramEnd"/>
+      <w:r>
+        <w:rPr>
+          <w:rStyle w:val="nl"/>
+          <w:rFonts w:ascii="Times New Roman" w:hAnsi="Times New Roman" w:cs="Times New Roman"/>
+          <w:color w:val="000000" w:themeColor="text1"/>
+          <w:sz w:val="24"/>
+          <w:szCs w:val="24"/>
+          <w:bdr w:val="none" w:sz="0" w:space="0" w:color="auto" w:frame="1"/>
+          <w:shd w:val="clear" w:color="auto" w:fill="F9F9F9"/>
+        </w:rPr>
+        <w:t>:</w:t>
+      </w:r>
+      <w:r>
+        <w:rPr>
+          <w:rFonts w:ascii="Times New Roman" w:hAnsi="Times New Roman" w:cs="Times New Roman"/>
+          <w:color w:val="000000" w:themeColor="text1"/>
+          <w:sz w:val="24"/>
+          <w:szCs w:val="24"/>
+          <w:shd w:val="clear" w:color="auto" w:fill="F9F9F9"/>
+        </w:rPr>
+        <w:t>(</w:t>
+      </w:r>
+      <w:hyperlink r:id="rId10" w:anchor="//apple_ref/doc/c_ref/UIApplication" w:history="1">
         <w:r>
           <w:rPr>
             <w:rStyle w:val="Hyperlink"/>
+            <w:rFonts w:ascii="Times New Roman" w:hAnsi="Times New Roman" w:cs="Times New Roman"/>
+            <w:color w:val="000000" w:themeColor="text1"/>
+            <w:sz w:val="24"/>
+            <w:szCs w:val="24"/>
+            <w:bdr w:val="none" w:sz="0" w:space="0" w:color="auto" w:frame="1"/>
           </w:rPr>
-          <w:t>application:</w:t>
+          <w:t>UIApplication</w:t>
         </w:r>
-        <w:proofErr w:type="gramEnd"/>
+      </w:hyperlink>
+      <w:r>
+        <w:rPr>
+          <w:rStyle w:val="apple-converted-space"/>
+          <w:rFonts w:ascii="Times New Roman" w:hAnsi="Times New Roman" w:cs="Times New Roman"/>
+          <w:color w:val="000000" w:themeColor="text1"/>
+          <w:sz w:val="24"/>
+          <w:szCs w:val="24"/>
+          <w:bdr w:val="none" w:sz="0" w:space="0" w:color="auto" w:frame="1"/>
+          <w:shd w:val="clear" w:color="auto" w:fill="F9F9F9"/>
+        </w:rPr>
+        <w:t> </w:t>
+      </w:r>
+      <w:r>
+        <w:rPr>
+          <w:rStyle w:val="n"/>
+          <w:rFonts w:ascii="Times New Roman" w:hAnsi="Times New Roman" w:cs="Times New Roman"/>
+          <w:color w:val="000000" w:themeColor="text1"/>
+          <w:sz w:val="24"/>
+          <w:szCs w:val="24"/>
+          <w:bdr w:val="none" w:sz="0" w:space="0" w:color="auto" w:frame="1"/>
+          <w:shd w:val="clear" w:color="auto" w:fill="F9F9F9"/>
+        </w:rPr>
+        <w:t>*</w:t>
+      </w:r>
+      <w:proofErr w:type="gramStart"/>
+      <w:r>
+        <w:rPr>
+          <w:rFonts w:ascii="Times New Roman" w:hAnsi="Times New Roman" w:cs="Times New Roman"/>
+          <w:color w:val="000000" w:themeColor="text1"/>
+          <w:sz w:val="24"/>
+          <w:szCs w:val="24"/>
+          <w:shd w:val="clear" w:color="auto" w:fill="F9F9F9"/>
+        </w:rPr>
+        <w:t>)</w:t>
+      </w:r>
+      <w:r>
+        <w:rPr>
+          <w:rStyle w:val="Emphasis"/>
+          <w:rFonts w:ascii="Times New Roman" w:hAnsi="Times New Roman" w:cs="Times New Roman"/>
+          <w:color w:val="000000" w:themeColor="text1"/>
+          <w:sz w:val="24"/>
+          <w:szCs w:val="24"/>
+          <w:bdr w:val="none" w:sz="0" w:space="0" w:color="auto" w:frame="1"/>
+        </w:rPr>
+        <w:t>application</w:t>
+      </w:r>
+      <w:proofErr w:type="gramEnd"/>
+    </w:p>
+    <w:p>
+      <w:pPr>
+        <w:spacing w:after="0" w:line="240" w:lineRule="auto"/>
+        <w:jc w:val="both"/>
+        <w:rPr>
+          <w:rStyle w:val="Emphasis"/>
+          <w:rFonts w:ascii="Times New Roman" w:hAnsi="Times New Roman" w:cs="Times New Roman"/>
+          <w:i w:val="0"/>
+          <w:color w:val="000000" w:themeColor="text1"/>
+          <w:sz w:val="24"/>
+          <w:szCs w:val="24"/>
+          <w:bdr w:val="none" w:sz="0" w:space="0" w:color="auto" w:frame="1"/>
+        </w:rPr>
+      </w:pPr>
+      <w:proofErr w:type="spellStart"/>
+      <w:proofErr w:type="gramStart"/>
+      <w:r>
+        <w:rPr>
+          <w:rStyle w:val="nl"/>
+          <w:rFonts w:ascii="Times New Roman" w:hAnsi="Times New Roman" w:cs="Times New Roman"/>
+          <w:color w:val="000000" w:themeColor="text1"/>
+          <w:sz w:val="24"/>
+          <w:szCs w:val="24"/>
+          <w:bdr w:val="none" w:sz="0" w:space="0" w:color="auto" w:frame="1"/>
+          <w:shd w:val="clear" w:color="auto" w:fill="F9F9F9"/>
+        </w:rPr>
+        <w:t>willFinishLaunchingWithOptions</w:t>
+      </w:r>
+      <w:proofErr w:type="spellEnd"/>
+      <w:r>
+        <w:rPr>
+          <w:rStyle w:val="nl"/>
+          <w:rFonts w:ascii="Times New Roman" w:hAnsi="Times New Roman" w:cs="Times New Roman"/>
+          <w:color w:val="000000" w:themeColor="text1"/>
+          <w:sz w:val="24"/>
+          <w:szCs w:val="24"/>
+          <w:bdr w:val="none" w:sz="0" w:space="0" w:color="auto" w:frame="1"/>
+          <w:shd w:val="clear" w:color="auto" w:fill="F9F9F9"/>
+        </w:rPr>
+        <w:t>:</w:t>
+      </w:r>
+      <w:proofErr w:type="gramEnd"/>
+      <w:r>
+        <w:rPr>
+          <w:rFonts w:ascii="Times New Roman" w:hAnsi="Times New Roman" w:cs="Times New Roman"/>
+          <w:color w:val="000000" w:themeColor="text1"/>
+          <w:sz w:val="24"/>
+          <w:szCs w:val="24"/>
+          <w:shd w:val="clear" w:color="auto" w:fill="F9F9F9"/>
+        </w:rPr>
+        <w:t>(</w:t>
+      </w:r>
+      <w:hyperlink r:id="rId11" w:anchor="//apple_ref/doc/c_ref/NSDictionary" w:history="1">
         <w:r>
           <w:rPr>
             <w:rStyle w:val="Hyperlink"/>
+            <w:rFonts w:ascii="Times New Roman" w:hAnsi="Times New Roman" w:cs="Times New Roman"/>
+            <w:color w:val="000000" w:themeColor="text1"/>
+            <w:sz w:val="24"/>
+            <w:szCs w:val="24"/>
+            <w:bdr w:val="none" w:sz="0" w:space="0" w:color="auto" w:frame="1"/>
           </w:rPr>
-          <w:t>willFinishLaunchingWithOptions</w:t>
+          <w:t>NSDictionary</w:t>
         </w:r>
-        <w:proofErr w:type="spellEnd"/>
+      </w:hyperlink>
+      <w:r>
+        <w:rPr>
+          <w:rStyle w:val="apple-converted-space"/>
+          <w:rFonts w:ascii="Times New Roman" w:hAnsi="Times New Roman" w:cs="Times New Roman"/>
+          <w:color w:val="000000" w:themeColor="text1"/>
+          <w:sz w:val="24"/>
+          <w:szCs w:val="24"/>
+          <w:bdr w:val="none" w:sz="0" w:space="0" w:color="auto" w:frame="1"/>
+          <w:shd w:val="clear" w:color="auto" w:fill="F9F9F9"/>
+        </w:rPr>
+        <w:t> </w:t>
+      </w:r>
+      <w:r>
+        <w:rPr>
+          <w:rStyle w:val="n"/>
+          <w:rFonts w:ascii="Times New Roman" w:hAnsi="Times New Roman" w:cs="Times New Roman"/>
+          <w:color w:val="000000" w:themeColor="text1"/>
+          <w:sz w:val="24"/>
+          <w:szCs w:val="24"/>
+          <w:bdr w:val="none" w:sz="0" w:space="0" w:color="auto" w:frame="1"/>
+          <w:shd w:val="clear" w:color="auto" w:fill="F9F9F9"/>
+        </w:rPr>
+        <w:t>*</w:t>
+      </w:r>
+      <w:proofErr w:type="gramStart"/>
+      <w:r>
+        <w:rPr>
+          <w:rFonts w:ascii="Times New Roman" w:hAnsi="Times New Roman" w:cs="Times New Roman"/>
+          <w:color w:val="000000" w:themeColor="text1"/>
+          <w:sz w:val="24"/>
+          <w:szCs w:val="24"/>
+          <w:shd w:val="clear" w:color="auto" w:fill="F9F9F9"/>
+        </w:rPr>
+        <w:t>)</w:t>
+      </w:r>
+      <w:proofErr w:type="spellStart"/>
+      <w:r>
+        <w:rPr>
+          <w:rStyle w:val="Emphasis"/>
+          <w:rFonts w:ascii="Times New Roman" w:hAnsi="Times New Roman" w:cs="Times New Roman"/>
+          <w:color w:val="000000" w:themeColor="text1"/>
+          <w:sz w:val="24"/>
+          <w:szCs w:val="24"/>
+          <w:bdr w:val="none" w:sz="0" w:space="0" w:color="auto" w:frame="1"/>
+        </w:rPr>
+        <w:t>launchOptions</w:t>
+      </w:r>
+      <w:proofErr w:type="spellEnd"/>
+      <w:proofErr w:type="gramEnd"/>
+    </w:p>
+    <w:p>
+      <w:pPr>
+        <w:spacing w:before="100" w:beforeAutospacing="1" w:after="100" w:afterAutospacing="1" w:line="240" w:lineRule="auto"/>
+        <w:jc w:val="both"/>
+        <w:rPr>
+          <w:rFonts w:ascii="Times New Roman" w:hAnsi="Times New Roman" w:cs="Times New Roman"/>
+          <w:color w:val="000000" w:themeColor="text1"/>
+          <w:sz w:val="24"/>
+          <w:szCs w:val="24"/>
+          <w:shd w:val="clear" w:color="auto" w:fill="F9F9F9"/>
+        </w:rPr>
+      </w:pPr>
+      <w:r>
+        <w:rPr>
+          <w:rFonts w:ascii="Times New Roman" w:hAnsi="Times New Roman" w:cs="Times New Roman"/>
+          <w:color w:val="000000" w:themeColor="text1"/>
+          <w:sz w:val="24"/>
+          <w:szCs w:val="24"/>
+          <w:shd w:val="clear" w:color="auto" w:fill="F9F9F9"/>
+        </w:rPr>
+        <w:t>Use this method to initialize your app and prepare it to run. This method is called after your app has been launched and its main storyboard or nib file has been loaded, but before your app’s state has been restored. At the time this method is called.</w:t>
+      </w:r>
+    </w:p>
+    <w:p>
+      <w:pPr>
+        <w:spacing w:before="100" w:beforeAutospacing="1" w:after="100" w:afterAutospacing="1" w:line="240" w:lineRule="auto"/>
+        <w:jc w:val="both"/>
+        <w:rPr>
+          <w:rFonts w:ascii="Times New Roman" w:eastAsia="Times New Roman" w:hAnsi="Times New Roman" w:cs="Times New Roman"/>
+          <w:b/>
+          <w:color w:val="000000"/>
+          <w:sz w:val="24"/>
+          <w:szCs w:val="24"/>
+        </w:rPr>
+      </w:pPr>
+      <w:proofErr w:type="spellStart"/>
+      <w:proofErr w:type="gramStart"/>
+      <w:r>
+        <w:rPr>
+          <w:rFonts w:ascii="Times New Roman" w:eastAsia="Times New Roman" w:hAnsi="Times New Roman" w:cs="Times New Roman"/>
+          <w:b/>
+          <w:color w:val="000000"/>
+          <w:sz w:val="24"/>
+          <w:szCs w:val="24"/>
+        </w:rPr>
+        <w:t>application:</w:t>
+      </w:r>
+      <w:proofErr w:type="gramEnd"/>
+      <w:r>
+        <w:rPr>
+          <w:rFonts w:ascii="Times New Roman" w:eastAsia="Times New Roman" w:hAnsi="Times New Roman" w:cs="Times New Roman"/>
+          <w:b/>
+          <w:color w:val="000000"/>
+          <w:sz w:val="24"/>
+          <w:szCs w:val="24"/>
+        </w:rPr>
+        <w:t>didFinishLaunchingWithOptions</w:t>
+      </w:r>
+      <w:proofErr w:type="spellEnd"/>
+    </w:p>
+    <w:p>
+      <w:pPr>
+        <w:spacing w:before="100" w:beforeAutospacing="1" w:after="100" w:afterAutospacing="1" w:line="240" w:lineRule="auto"/>
+        <w:jc w:val="both"/>
+        <w:rPr>
+          <w:rFonts w:ascii="Times New Roman" w:hAnsi="Times New Roman" w:cs="Times New Roman"/>
+          <w:sz w:val="24"/>
+          <w:szCs w:val="24"/>
+          <w:shd w:val="clear" w:color="auto" w:fill="FFFFFF"/>
+        </w:rPr>
+      </w:pPr>
+      <w:r>
+        <w:rPr>
+          <w:rFonts w:ascii="Times New Roman" w:hAnsi="Times New Roman" w:cs="Times New Roman"/>
+          <w:sz w:val="24"/>
+          <w:szCs w:val="24"/>
+          <w:shd w:val="clear" w:color="auto" w:fill="FFFFFF"/>
+        </w:rPr>
+        <w:t>This method allows you to perform any final initialization before your app is displayed to the user.</w:t>
+      </w:r>
+    </w:p>
+    <w:p>
+      <w:pPr>
+        <w:spacing w:before="100" w:beforeAutospacing="1" w:after="100" w:afterAutospacing="1" w:line="240" w:lineRule="auto"/>
+        <w:jc w:val="both"/>
+        <w:rPr>
+          <w:rFonts w:ascii="Times New Roman" w:hAnsi="Times New Roman" w:cs="Times New Roman"/>
+          <w:sz w:val="24"/>
+          <w:szCs w:val="24"/>
+          <w:shd w:val="clear" w:color="auto" w:fill="FFFFFF"/>
+        </w:rPr>
+      </w:pPr>
+      <w:r>
+        <w:rPr>
+          <w:rFonts w:ascii="Times New Roman" w:hAnsi="Times New Roman" w:cs="Times New Roman"/>
+          <w:sz w:val="24"/>
+          <w:szCs w:val="24"/>
+          <w:shd w:val="clear" w:color="auto" w:fill="FFFFFF"/>
+        </w:rPr>
+        <w:t xml:space="preserve">Syntax </w:t>
+      </w:r>
+    </w:p>
+    <w:p>
+      <w:pPr>
+        <w:spacing w:before="100" w:beforeAutospacing="1" w:after="100" w:afterAutospacing="1" w:line="240" w:lineRule="auto"/>
+        <w:jc w:val="both"/>
+        <w:rPr>
+          <w:rStyle w:val="Emphasis"/>
+          <w:rFonts w:ascii="Times New Roman" w:hAnsi="Times New Roman" w:cs="Times New Roman"/>
+          <w:sz w:val="24"/>
+          <w:szCs w:val="24"/>
+          <w:bdr w:val="none" w:sz="0" w:space="0" w:color="auto" w:frame="1"/>
+        </w:rPr>
+      </w:pPr>
+      <w:proofErr w:type="gramStart"/>
+      <w:r>
+        <w:rPr>
+          <w:rFonts w:ascii="Times New Roman" w:hAnsi="Times New Roman" w:cs="Times New Roman"/>
+          <w:sz w:val="24"/>
+          <w:szCs w:val="24"/>
+          <w:shd w:val="clear" w:color="auto" w:fill="F9F9F9"/>
+        </w:rPr>
+        <w:lastRenderedPageBreak/>
+        <w:t>-</w:t>
+      </w:r>
+      <w:r>
+        <w:rPr>
+          <w:rFonts w:ascii="Times New Roman" w:hAnsi="Times New Roman" w:cs="Times New Roman"/>
+          <w:sz w:val="24"/>
+          <w:szCs w:val="24"/>
+          <w:shd w:val="clear" w:color="auto" w:fill="F9F9F9"/>
+        </w:rPr>
+        <w:t>(</w:t>
+      </w:r>
+      <w:proofErr w:type="gramEnd"/>
+      <w:r>
+        <w:rPr>
+          <w:rStyle w:val="kt"/>
+          <w:rFonts w:ascii="Times New Roman" w:hAnsi="Times New Roman" w:cs="Times New Roman"/>
+          <w:sz w:val="24"/>
+          <w:szCs w:val="24"/>
+          <w:bdr w:val="none" w:sz="0" w:space="0" w:color="auto" w:frame="1"/>
+          <w:shd w:val="clear" w:color="auto" w:fill="F9F9F9"/>
+        </w:rPr>
+        <w:t>BOOL</w:t>
+      </w:r>
+      <w:r>
+        <w:rPr>
+          <w:rFonts w:ascii="Times New Roman" w:hAnsi="Times New Roman" w:cs="Times New Roman"/>
+          <w:sz w:val="24"/>
+          <w:szCs w:val="24"/>
+          <w:shd w:val="clear" w:color="auto" w:fill="F9F9F9"/>
+        </w:rPr>
+        <w:t>)</w:t>
+      </w:r>
+      <w:r>
+        <w:rPr>
+          <w:rStyle w:val="nl"/>
+          <w:rFonts w:ascii="Times New Roman" w:hAnsi="Times New Roman" w:cs="Times New Roman"/>
+          <w:sz w:val="24"/>
+          <w:szCs w:val="24"/>
+          <w:bdr w:val="none" w:sz="0" w:space="0" w:color="auto" w:frame="1"/>
+          <w:shd w:val="clear" w:color="auto" w:fill="F9F9F9"/>
+        </w:rPr>
+        <w:t>application:</w:t>
+      </w:r>
+      <w:r>
+        <w:rPr>
+          <w:rFonts w:ascii="Times New Roman" w:hAnsi="Times New Roman" w:cs="Times New Roman"/>
+          <w:sz w:val="24"/>
+          <w:szCs w:val="24"/>
+          <w:shd w:val="clear" w:color="auto" w:fill="F9F9F9"/>
+        </w:rPr>
+        <w:t>(</w:t>
+      </w:r>
+      <w:hyperlink r:id="rId12" w:anchor="//apple_ref/doc/c_ref/UIApplication" w:history="1">
         <w:r>
           <w:rPr>
             <w:rStyle w:val="Hyperlink"/>
+            <w:rFonts w:ascii="Times New Roman" w:hAnsi="Times New Roman" w:cs="Times New Roman"/>
+            <w:color w:val="auto"/>
+            <w:sz w:val="24"/>
+            <w:szCs w:val="24"/>
+            <w:bdr w:val="none" w:sz="0" w:space="0" w:color="auto" w:frame="1"/>
           </w:rPr>
-          <w:t>:</w:t>
+          <w:t>UIApplication</w:t>
         </w:r>
       </w:hyperlink>
       <w:r>
-        <w:t xml:space="preserve"> </w:t>
-      </w:r>
-    </w:p>
-    <w:p>
-      <w:pPr>
-        <w:pStyle w:val="NormalWeb"/>
-        <w:spacing w:before="160" w:beforeAutospacing="0" w:after="200" w:afterAutospacing="0"/>
-      </w:pPr>
-      <w:r>
-        <w:t>This method is your app’s first chance to execute code at launch time.</w:t>
-      </w:r>
-    </w:p>
-    <w:p>
-      <w:pPr>
-        <w:pStyle w:val="NormalWeb"/>
-        <w:spacing w:before="160" w:beforeAutospacing="0" w:after="200" w:afterAutospacing="0"/>
-      </w:pPr>
-      <w:hyperlink r:id="rId11" w:anchor="//apple_ref/occ/intfm/UIApplicationDelegate/application:didFinishLaunchingWithOptions:" w:tgtFrame="_self" w:history="1">
-        <w:proofErr w:type="spellStart"/>
-        <w:proofErr w:type="gramStart"/>
+        <w:rPr>
+          <w:rStyle w:val="apple-converted-space"/>
+          <w:rFonts w:ascii="Times New Roman" w:hAnsi="Times New Roman" w:cs="Times New Roman"/>
+          <w:sz w:val="24"/>
+          <w:szCs w:val="24"/>
+          <w:bdr w:val="none" w:sz="0" w:space="0" w:color="auto" w:frame="1"/>
+          <w:shd w:val="clear" w:color="auto" w:fill="F9F9F9"/>
+        </w:rPr>
+        <w:t> </w:t>
+      </w:r>
+      <w:r>
+        <w:rPr>
+          <w:rStyle w:val="n"/>
+          <w:rFonts w:ascii="Times New Roman" w:hAnsi="Times New Roman" w:cs="Times New Roman"/>
+          <w:sz w:val="24"/>
+          <w:szCs w:val="24"/>
+          <w:bdr w:val="none" w:sz="0" w:space="0" w:color="auto" w:frame="1"/>
+          <w:shd w:val="clear" w:color="auto" w:fill="F9F9F9"/>
+        </w:rPr>
+        <w:t>*</w:t>
+      </w:r>
+      <w:proofErr w:type="gramStart"/>
+      <w:r>
+        <w:rPr>
+          <w:rFonts w:ascii="Times New Roman" w:hAnsi="Times New Roman" w:cs="Times New Roman"/>
+          <w:sz w:val="24"/>
+          <w:szCs w:val="24"/>
+          <w:shd w:val="clear" w:color="auto" w:fill="F9F9F9"/>
+        </w:rPr>
+        <w:t>)</w:t>
+      </w:r>
+      <w:r>
+        <w:rPr>
+          <w:rStyle w:val="Emphasis"/>
+          <w:rFonts w:ascii="Times New Roman" w:hAnsi="Times New Roman" w:cs="Times New Roman"/>
+          <w:sz w:val="24"/>
+          <w:szCs w:val="24"/>
+          <w:bdr w:val="none" w:sz="0" w:space="0" w:color="auto" w:frame="1"/>
+        </w:rPr>
+        <w:t>application</w:t>
+      </w:r>
+      <w:proofErr w:type="gramEnd"/>
+      <w:r>
+        <w:rPr>
+          <w:rFonts w:ascii="Times New Roman" w:hAnsi="Times New Roman" w:cs="Times New Roman"/>
+          <w:iCs/>
+          <w:sz w:val="24"/>
+          <w:szCs w:val="24"/>
+          <w:bdr w:val="none" w:sz="0" w:space="0" w:color="auto" w:frame="1"/>
+        </w:rPr>
+        <w:br/>
+      </w:r>
+      <w:proofErr w:type="spellStart"/>
+      <w:r>
+        <w:rPr>
+          <w:rStyle w:val="nl"/>
+          <w:rFonts w:ascii="Times New Roman" w:hAnsi="Times New Roman" w:cs="Times New Roman"/>
+          <w:sz w:val="24"/>
+          <w:szCs w:val="24"/>
+          <w:bdr w:val="none" w:sz="0" w:space="0" w:color="auto" w:frame="1"/>
+          <w:shd w:val="clear" w:color="auto" w:fill="F9F9F9"/>
+        </w:rPr>
+        <w:t>didFinishLaunchingWithOptions</w:t>
+      </w:r>
+      <w:proofErr w:type="spellEnd"/>
+      <w:r>
+        <w:rPr>
+          <w:rStyle w:val="nl"/>
+          <w:rFonts w:ascii="Times New Roman" w:hAnsi="Times New Roman" w:cs="Times New Roman"/>
+          <w:sz w:val="24"/>
+          <w:szCs w:val="24"/>
+          <w:bdr w:val="none" w:sz="0" w:space="0" w:color="auto" w:frame="1"/>
+          <w:shd w:val="clear" w:color="auto" w:fill="F9F9F9"/>
+        </w:rPr>
+        <w:t>:</w:t>
+      </w:r>
+      <w:r>
+        <w:rPr>
+          <w:rFonts w:ascii="Times New Roman" w:hAnsi="Times New Roman" w:cs="Times New Roman"/>
+          <w:sz w:val="24"/>
+          <w:szCs w:val="24"/>
+          <w:shd w:val="clear" w:color="auto" w:fill="F9F9F9"/>
+        </w:rPr>
+        <w:t>(</w:t>
+      </w:r>
+      <w:hyperlink r:id="rId13" w:anchor="//apple_ref/doc/c_ref/NSDictionary" w:history="1">
         <w:r>
           <w:rPr>
             <w:rStyle w:val="Hyperlink"/>
+            <w:rFonts w:ascii="Times New Roman" w:hAnsi="Times New Roman" w:cs="Times New Roman"/>
+            <w:color w:val="auto"/>
+            <w:sz w:val="24"/>
+            <w:szCs w:val="24"/>
+            <w:bdr w:val="none" w:sz="0" w:space="0" w:color="auto" w:frame="1"/>
           </w:rPr>
-          <w:t>application:</w:t>
+          <w:t>NSDictionary</w:t>
         </w:r>
-        <w:proofErr w:type="gramEnd"/>
+      </w:hyperlink>
+      <w:r>
+        <w:rPr>
+          <w:rStyle w:val="apple-converted-space"/>
+          <w:rFonts w:ascii="Times New Roman" w:hAnsi="Times New Roman" w:cs="Times New Roman"/>
+          <w:sz w:val="24"/>
+          <w:szCs w:val="24"/>
+          <w:bdr w:val="none" w:sz="0" w:space="0" w:color="auto" w:frame="1"/>
+          <w:shd w:val="clear" w:color="auto" w:fill="F9F9F9"/>
+        </w:rPr>
+        <w:t> </w:t>
+      </w:r>
+      <w:r>
+        <w:rPr>
+          <w:rStyle w:val="n"/>
+          <w:rFonts w:ascii="Times New Roman" w:hAnsi="Times New Roman" w:cs="Times New Roman"/>
+          <w:sz w:val="24"/>
+          <w:szCs w:val="24"/>
+          <w:bdr w:val="none" w:sz="0" w:space="0" w:color="auto" w:frame="1"/>
+          <w:shd w:val="clear" w:color="auto" w:fill="F9F9F9"/>
+        </w:rPr>
+        <w:t>*</w:t>
+      </w:r>
+      <w:proofErr w:type="gramStart"/>
+      <w:r>
+        <w:rPr>
+          <w:rFonts w:ascii="Times New Roman" w:hAnsi="Times New Roman" w:cs="Times New Roman"/>
+          <w:sz w:val="24"/>
+          <w:szCs w:val="24"/>
+          <w:shd w:val="clear" w:color="auto" w:fill="F9F9F9"/>
+        </w:rPr>
+        <w:t>)</w:t>
+      </w:r>
+      <w:proofErr w:type="spellStart"/>
+      <w:r>
+        <w:rPr>
+          <w:rStyle w:val="Emphasis"/>
+          <w:rFonts w:ascii="Times New Roman" w:hAnsi="Times New Roman" w:cs="Times New Roman"/>
+          <w:sz w:val="24"/>
+          <w:szCs w:val="24"/>
+          <w:bdr w:val="none" w:sz="0" w:space="0" w:color="auto" w:frame="1"/>
+        </w:rPr>
+        <w:t>launchOptions</w:t>
+      </w:r>
+      <w:proofErr w:type="spellEnd"/>
+      <w:proofErr w:type="gramEnd"/>
+    </w:p>
+    <w:p>
+      <w:pPr>
+        <w:spacing w:before="100" w:beforeAutospacing="1" w:after="100" w:afterAutospacing="1" w:line="240" w:lineRule="auto"/>
+        <w:jc w:val="both"/>
+        <w:rPr>
+          <w:rFonts w:ascii="Times New Roman" w:eastAsia="Times New Roman" w:hAnsi="Times New Roman" w:cs="Times New Roman"/>
+          <w:b/>
+          <w:sz w:val="24"/>
+          <w:szCs w:val="24"/>
+        </w:rPr>
+      </w:pPr>
+      <w:r>
+        <w:rPr>
+          <w:rFonts w:ascii="Times New Roman" w:hAnsi="Times New Roman" w:cs="Times New Roman"/>
+          <w:sz w:val="24"/>
+          <w:szCs w:val="24"/>
+          <w:shd w:val="clear" w:color="auto" w:fill="F9F9F9"/>
+        </w:rPr>
+        <w:t>Use this method to complete your app’s initialization and make any final tweaks. This method is called after state restoration has occurred but before your app’s window and other UI have been presented. At some point after this method returns, the system calls another of your app delegate’s methods to move the app to the active (foreground) state or the background state</w:t>
+      </w:r>
+      <w:r>
+        <w:rPr>
+          <w:rFonts w:ascii="Times New Roman" w:hAnsi="Times New Roman" w:cs="Times New Roman"/>
+          <w:sz w:val="24"/>
+          <w:szCs w:val="24"/>
+          <w:shd w:val="clear" w:color="auto" w:fill="F9F9F9"/>
+        </w:rPr>
+        <w:t>.</w:t>
+      </w:r>
+    </w:p>
+    <w:p>
+      <w:pPr>
+        <w:jc w:val="both"/>
+        <w:rPr>
+          <w:rFonts w:ascii="Times New Roman" w:hAnsi="Times New Roman" w:cs="Times New Roman"/>
+          <w:sz w:val="24"/>
+          <w:szCs w:val="24"/>
+        </w:rPr>
+      </w:pPr>
+    </w:p>
+    <w:p>
+      <w:pPr>
+        <w:spacing w:before="100" w:beforeAutospacing="1" w:after="100" w:afterAutospacing="1" w:line="240" w:lineRule="auto"/>
+        <w:jc w:val="both"/>
+        <w:rPr>
+          <w:rFonts w:ascii="Times New Roman" w:eastAsia="Times New Roman" w:hAnsi="Times New Roman" w:cs="Times New Roman"/>
+          <w:b/>
+          <w:color w:val="000000"/>
+          <w:sz w:val="24"/>
+          <w:szCs w:val="24"/>
+        </w:rPr>
+      </w:pPr>
+      <w:proofErr w:type="gramStart"/>
+      <w:r>
+        <w:rPr>
+          <w:rFonts w:ascii="Times New Roman" w:eastAsia="Times New Roman" w:hAnsi="Times New Roman" w:cs="Times New Roman"/>
+          <w:b/>
+          <w:color w:val="000000"/>
+          <w:sz w:val="24"/>
+          <w:szCs w:val="24"/>
+        </w:rPr>
+        <w:t>applicationDidBecomeActive</w:t>
+      </w:r>
+      <w:proofErr w:type="gramEnd"/>
+    </w:p>
+    <w:p>
+      <w:pPr>
+        <w:spacing w:before="100" w:beforeAutospacing="1" w:after="100" w:afterAutospacing="1" w:line="240" w:lineRule="auto"/>
+        <w:jc w:val="both"/>
+        <w:rPr>
+          <w:rFonts w:ascii="Times New Roman" w:hAnsi="Times New Roman" w:cs="Times New Roman"/>
+          <w:sz w:val="24"/>
+          <w:szCs w:val="24"/>
+          <w:shd w:val="clear" w:color="auto" w:fill="FFFFFF"/>
+        </w:rPr>
+      </w:pPr>
+      <w:r>
+        <w:rPr>
+          <w:rFonts w:ascii="Times New Roman" w:hAnsi="Times New Roman" w:cs="Times New Roman"/>
+          <w:sz w:val="24"/>
+          <w:szCs w:val="24"/>
+          <w:shd w:val="clear" w:color="auto" w:fill="FFFFFF"/>
+        </w:rPr>
+        <w:t>Lets your app know that it is about to become the foreground app. Use this method for any last minute preparation.</w:t>
+      </w:r>
+    </w:p>
+    <w:p>
+      <w:pPr>
+        <w:spacing w:before="100" w:beforeAutospacing="1" w:after="100" w:afterAutospacing="1" w:line="240" w:lineRule="auto"/>
+        <w:jc w:val="both"/>
+        <w:rPr>
+          <w:rFonts w:ascii="Times New Roman" w:hAnsi="Times New Roman" w:cs="Times New Roman"/>
+          <w:sz w:val="24"/>
+          <w:szCs w:val="24"/>
+          <w:shd w:val="clear" w:color="auto" w:fill="FFFFFF"/>
+        </w:rPr>
+      </w:pPr>
+      <w:r>
+        <w:rPr>
+          <w:rFonts w:ascii="Times New Roman" w:hAnsi="Times New Roman" w:cs="Times New Roman"/>
+          <w:sz w:val="24"/>
+          <w:szCs w:val="24"/>
+          <w:shd w:val="clear" w:color="auto" w:fill="FFFFFF"/>
+        </w:rPr>
+        <w:t xml:space="preserve">Syntax </w:t>
+      </w:r>
+    </w:p>
+    <w:p>
+      <w:pPr>
+        <w:spacing w:before="100" w:beforeAutospacing="1" w:after="100" w:afterAutospacing="1" w:line="240" w:lineRule="auto"/>
+        <w:jc w:val="both"/>
+        <w:rPr>
+          <w:rStyle w:val="Emphasis"/>
+          <w:rFonts w:ascii="Times New Roman" w:hAnsi="Times New Roman" w:cs="Times New Roman"/>
+          <w:sz w:val="24"/>
+          <w:szCs w:val="24"/>
+          <w:bdr w:val="none" w:sz="0" w:space="0" w:color="auto" w:frame="1"/>
+        </w:rPr>
+      </w:pPr>
+      <w:r>
+        <w:rPr>
+          <w:rFonts w:ascii="Times New Roman" w:hAnsi="Times New Roman" w:cs="Times New Roman"/>
+          <w:sz w:val="24"/>
+          <w:szCs w:val="24"/>
+          <w:shd w:val="clear" w:color="auto" w:fill="F9F9F9"/>
+        </w:rPr>
+        <w:t>- (</w:t>
+      </w:r>
+      <w:r>
+        <w:rPr>
+          <w:rStyle w:val="kt"/>
+          <w:rFonts w:ascii="Times New Roman" w:hAnsi="Times New Roman" w:cs="Times New Roman"/>
+          <w:sz w:val="24"/>
+          <w:szCs w:val="24"/>
+          <w:bdr w:val="none" w:sz="0" w:space="0" w:color="auto" w:frame="1"/>
+          <w:shd w:val="clear" w:color="auto" w:fill="F9F9F9"/>
+        </w:rPr>
+        <w:t>void</w:t>
+      </w:r>
+      <w:proofErr w:type="gramStart"/>
+      <w:r>
+        <w:rPr>
+          <w:rFonts w:ascii="Times New Roman" w:hAnsi="Times New Roman" w:cs="Times New Roman"/>
+          <w:sz w:val="24"/>
+          <w:szCs w:val="24"/>
+          <w:shd w:val="clear" w:color="auto" w:fill="F9F9F9"/>
+        </w:rPr>
+        <w:t>)</w:t>
+      </w:r>
+      <w:r>
+        <w:rPr>
+          <w:rStyle w:val="nl"/>
+          <w:rFonts w:ascii="Times New Roman" w:hAnsi="Times New Roman" w:cs="Times New Roman"/>
+          <w:sz w:val="24"/>
+          <w:szCs w:val="24"/>
+          <w:bdr w:val="none" w:sz="0" w:space="0" w:color="auto" w:frame="1"/>
+          <w:shd w:val="clear" w:color="auto" w:fill="F9F9F9"/>
+        </w:rPr>
+        <w:t>applicationDidBecomeActive</w:t>
+      </w:r>
+      <w:proofErr w:type="gramEnd"/>
+      <w:r>
+        <w:rPr>
+          <w:rStyle w:val="nl"/>
+          <w:rFonts w:ascii="Times New Roman" w:hAnsi="Times New Roman" w:cs="Times New Roman"/>
+          <w:sz w:val="24"/>
+          <w:szCs w:val="24"/>
+          <w:bdr w:val="none" w:sz="0" w:space="0" w:color="auto" w:frame="1"/>
+          <w:shd w:val="clear" w:color="auto" w:fill="F9F9F9"/>
+        </w:rPr>
+        <w:t>:</w:t>
+      </w:r>
+      <w:r>
+        <w:rPr>
+          <w:rFonts w:ascii="Times New Roman" w:hAnsi="Times New Roman" w:cs="Times New Roman"/>
+          <w:sz w:val="24"/>
+          <w:szCs w:val="24"/>
+          <w:shd w:val="clear" w:color="auto" w:fill="F9F9F9"/>
+        </w:rPr>
+        <w:t>(</w:t>
+      </w:r>
+      <w:hyperlink r:id="rId14" w:anchor="//apple_ref/doc/c_ref/UIApplication" w:history="1">
         <w:r>
           <w:rPr>
             <w:rStyle w:val="Hyperlink"/>
+            <w:rFonts w:ascii="Times New Roman" w:hAnsi="Times New Roman" w:cs="Times New Roman"/>
+            <w:color w:val="auto"/>
+            <w:sz w:val="24"/>
+            <w:szCs w:val="24"/>
+            <w:bdr w:val="none" w:sz="0" w:space="0" w:color="auto" w:frame="1"/>
           </w:rPr>
-          <w:t>didFinishLaunchingWithOptions</w:t>
+          <w:t>UIApplication</w:t>
         </w:r>
-        <w:proofErr w:type="spellEnd"/>
+      </w:hyperlink>
+      <w:r>
+        <w:rPr>
+          <w:rStyle w:val="apple-converted-space"/>
+          <w:rFonts w:ascii="Times New Roman" w:hAnsi="Times New Roman" w:cs="Times New Roman"/>
+          <w:sz w:val="24"/>
+          <w:szCs w:val="24"/>
+          <w:bdr w:val="none" w:sz="0" w:space="0" w:color="auto" w:frame="1"/>
+          <w:shd w:val="clear" w:color="auto" w:fill="F9F9F9"/>
+        </w:rPr>
+        <w:t> </w:t>
+      </w:r>
+      <w:r>
+        <w:rPr>
+          <w:rStyle w:val="n"/>
+          <w:rFonts w:ascii="Times New Roman" w:hAnsi="Times New Roman" w:cs="Times New Roman"/>
+          <w:sz w:val="24"/>
+          <w:szCs w:val="24"/>
+          <w:bdr w:val="none" w:sz="0" w:space="0" w:color="auto" w:frame="1"/>
+          <w:shd w:val="clear" w:color="auto" w:fill="F9F9F9"/>
+        </w:rPr>
+        <w:t>*</w:t>
+      </w:r>
+      <w:proofErr w:type="gramStart"/>
+      <w:r>
+        <w:rPr>
+          <w:rFonts w:ascii="Times New Roman" w:hAnsi="Times New Roman" w:cs="Times New Roman"/>
+          <w:sz w:val="24"/>
+          <w:szCs w:val="24"/>
+          <w:shd w:val="clear" w:color="auto" w:fill="F9F9F9"/>
+        </w:rPr>
+        <w:t>)</w:t>
+      </w:r>
+      <w:r>
+        <w:rPr>
+          <w:rStyle w:val="Emphasis"/>
+          <w:rFonts w:ascii="Times New Roman" w:hAnsi="Times New Roman" w:cs="Times New Roman"/>
+          <w:sz w:val="24"/>
+          <w:szCs w:val="24"/>
+          <w:bdr w:val="none" w:sz="0" w:space="0" w:color="auto" w:frame="1"/>
+        </w:rPr>
+        <w:t>application</w:t>
+      </w:r>
+      <w:proofErr w:type="gramEnd"/>
+    </w:p>
+    <w:p>
+      <w:pPr>
+        <w:spacing w:before="100" w:beforeAutospacing="1" w:after="100" w:afterAutospacing="1" w:line="240" w:lineRule="auto"/>
+        <w:jc w:val="both"/>
+        <w:rPr>
+          <w:rFonts w:ascii="Times New Roman" w:hAnsi="Times New Roman" w:cs="Times New Roman"/>
+          <w:sz w:val="24"/>
+          <w:szCs w:val="24"/>
+          <w:shd w:val="clear" w:color="auto" w:fill="F9F9F9"/>
+        </w:rPr>
+      </w:pPr>
+      <w:r>
+        <w:rPr>
+          <w:rFonts w:ascii="Times New Roman" w:hAnsi="Times New Roman" w:cs="Times New Roman"/>
+          <w:sz w:val="24"/>
+          <w:szCs w:val="24"/>
+          <w:shd w:val="clear" w:color="auto" w:fill="F9F9F9"/>
+        </w:rPr>
+        <w:t>This method is called to let your app know that it moved from the inactive to active state. This can occur because your app was launched by the user or the system. Apps can also return to the active state if the user chooses to ignore an interruption that sent the app temporarily to the inactive state.</w:t>
+      </w:r>
+    </w:p>
+    <w:p>
+      <w:pPr>
+        <w:spacing w:before="100" w:beforeAutospacing="1" w:after="100" w:afterAutospacing="1" w:line="240" w:lineRule="auto"/>
+        <w:jc w:val="both"/>
+        <w:rPr>
+          <w:rFonts w:ascii="Times New Roman" w:eastAsia="Times New Roman" w:hAnsi="Times New Roman" w:cs="Times New Roman"/>
+          <w:sz w:val="24"/>
+          <w:szCs w:val="24"/>
+        </w:rPr>
+      </w:pPr>
+    </w:p>
+    <w:p>
+      <w:pPr>
+        <w:spacing w:before="100" w:beforeAutospacing="1" w:after="100" w:afterAutospacing="1" w:line="240" w:lineRule="auto"/>
+        <w:jc w:val="both"/>
+        <w:rPr>
+          <w:rFonts w:ascii="Times New Roman" w:eastAsia="Times New Roman" w:hAnsi="Times New Roman" w:cs="Times New Roman"/>
+          <w:b/>
+          <w:sz w:val="24"/>
+          <w:szCs w:val="24"/>
+        </w:rPr>
+      </w:pPr>
+      <w:proofErr w:type="spellStart"/>
+      <w:proofErr w:type="gramStart"/>
+      <w:r>
+        <w:rPr>
+          <w:rFonts w:ascii="Times New Roman" w:eastAsia="Times New Roman" w:hAnsi="Times New Roman" w:cs="Times New Roman"/>
+          <w:b/>
+          <w:sz w:val="24"/>
+          <w:szCs w:val="24"/>
+        </w:rPr>
+        <w:t>applicationWillResignActive</w:t>
+      </w:r>
+      <w:proofErr w:type="spellEnd"/>
+      <w:proofErr w:type="gramEnd"/>
+    </w:p>
+    <w:p>
+      <w:pPr>
+        <w:spacing w:before="100" w:beforeAutospacing="1" w:after="100" w:afterAutospacing="1" w:line="240" w:lineRule="auto"/>
+        <w:jc w:val="both"/>
+        <w:rPr>
+          <w:rFonts w:ascii="Times New Roman" w:hAnsi="Times New Roman" w:cs="Times New Roman"/>
+          <w:sz w:val="24"/>
+          <w:szCs w:val="24"/>
+          <w:shd w:val="clear" w:color="auto" w:fill="FFFFFF"/>
+        </w:rPr>
+      </w:pPr>
+      <w:r>
+        <w:rPr>
+          <w:rFonts w:ascii="Times New Roman" w:hAnsi="Times New Roman" w:cs="Times New Roman"/>
+          <w:sz w:val="24"/>
+          <w:szCs w:val="24"/>
+          <w:shd w:val="clear" w:color="auto" w:fill="FFFFFF"/>
+        </w:rPr>
+        <w:t>Lets you know that your app is transitioning away from being the foreground app. Use this method to put your app into a quiescent state.</w:t>
+      </w:r>
+    </w:p>
+    <w:p>
+      <w:pPr>
+        <w:spacing w:before="100" w:beforeAutospacing="1" w:after="100" w:afterAutospacing="1" w:line="240" w:lineRule="auto"/>
+        <w:jc w:val="both"/>
+        <w:rPr>
+          <w:rFonts w:ascii="Times New Roman" w:hAnsi="Times New Roman" w:cs="Times New Roman"/>
+          <w:sz w:val="24"/>
+          <w:szCs w:val="24"/>
+          <w:shd w:val="clear" w:color="auto" w:fill="FFFFFF"/>
+        </w:rPr>
+      </w:pPr>
+      <w:r>
+        <w:rPr>
+          <w:rFonts w:ascii="Times New Roman" w:hAnsi="Times New Roman" w:cs="Times New Roman"/>
+          <w:sz w:val="24"/>
+          <w:szCs w:val="24"/>
+          <w:shd w:val="clear" w:color="auto" w:fill="FFFFFF"/>
+        </w:rPr>
+        <w:t>Syntax</w:t>
+      </w:r>
+    </w:p>
+    <w:p>
+      <w:pPr>
+        <w:spacing w:before="100" w:beforeAutospacing="1" w:after="100" w:afterAutospacing="1" w:line="240" w:lineRule="auto"/>
+        <w:jc w:val="both"/>
+        <w:rPr>
+          <w:rStyle w:val="Emphasis"/>
+          <w:rFonts w:ascii="Times New Roman" w:hAnsi="Times New Roman" w:cs="Times New Roman"/>
+          <w:sz w:val="24"/>
+          <w:szCs w:val="24"/>
+          <w:bdr w:val="none" w:sz="0" w:space="0" w:color="auto" w:frame="1"/>
+        </w:rPr>
+      </w:pPr>
+      <w:r>
+        <w:rPr>
+          <w:rFonts w:ascii="Times New Roman" w:hAnsi="Times New Roman" w:cs="Times New Roman"/>
+          <w:sz w:val="24"/>
+          <w:szCs w:val="24"/>
+          <w:shd w:val="clear" w:color="auto" w:fill="F9F9F9"/>
+        </w:rPr>
+        <w:t>- (</w:t>
+      </w:r>
+      <w:r>
+        <w:rPr>
+          <w:rStyle w:val="kt"/>
+          <w:rFonts w:ascii="Times New Roman" w:hAnsi="Times New Roman" w:cs="Times New Roman"/>
+          <w:sz w:val="24"/>
+          <w:szCs w:val="24"/>
+          <w:bdr w:val="none" w:sz="0" w:space="0" w:color="auto" w:frame="1"/>
+          <w:shd w:val="clear" w:color="auto" w:fill="F9F9F9"/>
+        </w:rPr>
+        <w:t>void</w:t>
+      </w:r>
+      <w:proofErr w:type="gramStart"/>
+      <w:r>
+        <w:rPr>
+          <w:rFonts w:ascii="Times New Roman" w:hAnsi="Times New Roman" w:cs="Times New Roman"/>
+          <w:sz w:val="24"/>
+          <w:szCs w:val="24"/>
+          <w:shd w:val="clear" w:color="auto" w:fill="F9F9F9"/>
+        </w:rPr>
+        <w:t>)</w:t>
+      </w:r>
+      <w:proofErr w:type="spellStart"/>
+      <w:r>
+        <w:rPr>
+          <w:rStyle w:val="nl"/>
+          <w:rFonts w:ascii="Times New Roman" w:hAnsi="Times New Roman" w:cs="Times New Roman"/>
+          <w:sz w:val="24"/>
+          <w:szCs w:val="24"/>
+          <w:bdr w:val="none" w:sz="0" w:space="0" w:color="auto" w:frame="1"/>
+          <w:shd w:val="clear" w:color="auto" w:fill="F9F9F9"/>
+        </w:rPr>
+        <w:t>applicationWillResignActive</w:t>
+      </w:r>
+      <w:proofErr w:type="spellEnd"/>
+      <w:proofErr w:type="gramEnd"/>
+      <w:r>
+        <w:rPr>
+          <w:rStyle w:val="nl"/>
+          <w:rFonts w:ascii="Times New Roman" w:hAnsi="Times New Roman" w:cs="Times New Roman"/>
+          <w:sz w:val="24"/>
+          <w:szCs w:val="24"/>
+          <w:bdr w:val="none" w:sz="0" w:space="0" w:color="auto" w:frame="1"/>
+          <w:shd w:val="clear" w:color="auto" w:fill="F9F9F9"/>
+        </w:rPr>
+        <w:t>:</w:t>
+      </w:r>
+      <w:r>
+        <w:rPr>
+          <w:rFonts w:ascii="Times New Roman" w:hAnsi="Times New Roman" w:cs="Times New Roman"/>
+          <w:sz w:val="24"/>
+          <w:szCs w:val="24"/>
+          <w:shd w:val="clear" w:color="auto" w:fill="F9F9F9"/>
+        </w:rPr>
+        <w:t>(</w:t>
+      </w:r>
+      <w:hyperlink r:id="rId15" w:anchor="//apple_ref/doc/c_ref/UIApplication" w:history="1">
         <w:r>
           <w:rPr>
             <w:rStyle w:val="Hyperlink"/>
+            <w:rFonts w:ascii="Times New Roman" w:hAnsi="Times New Roman" w:cs="Times New Roman"/>
+            <w:color w:val="auto"/>
+            <w:sz w:val="24"/>
+            <w:szCs w:val="24"/>
+            <w:bdr w:val="none" w:sz="0" w:space="0" w:color="auto" w:frame="1"/>
           </w:rPr>
-          <w:t>:</w:t>
+          <w:t>UIApplication</w:t>
         </w:r>
       </w:hyperlink>
-    </w:p>
-    <w:p>
-      <w:pPr>
-        <w:pStyle w:val="NormalWeb"/>
-        <w:spacing w:before="160" w:beforeAutospacing="0" w:after="200" w:afterAutospacing="0"/>
-      </w:pPr>
-      <w:r>
-        <w:t>This method allows you to perform any final initialization before your app is displayed to the user.</w:t>
-      </w:r>
-    </w:p>
-    <w:p>
-      <w:pPr>
-        <w:pStyle w:val="NormalWeb"/>
-        <w:spacing w:before="160" w:beforeAutospacing="0" w:after="200" w:afterAutospacing="0"/>
-      </w:pPr>
-      <w:hyperlink r:id="rId12" w:anchor="//apple_ref/occ/intfm/UIApplicationDelegate/applicationDidBecomeActive:" w:tgtFrame="_self" w:history="1">
-        <w:proofErr w:type="spellStart"/>
-        <w:proofErr w:type="gramStart"/>
+      <w:r>
+        <w:rPr>
+          <w:rStyle w:val="apple-converted-space"/>
+          <w:rFonts w:ascii="Times New Roman" w:hAnsi="Times New Roman" w:cs="Times New Roman"/>
+          <w:sz w:val="24"/>
+          <w:szCs w:val="24"/>
+          <w:bdr w:val="none" w:sz="0" w:space="0" w:color="auto" w:frame="1"/>
+          <w:shd w:val="clear" w:color="auto" w:fill="F9F9F9"/>
+        </w:rPr>
+        <w:t> </w:t>
+      </w:r>
+      <w:r>
+        <w:rPr>
+          <w:rStyle w:val="n"/>
+          <w:rFonts w:ascii="Times New Roman" w:hAnsi="Times New Roman" w:cs="Times New Roman"/>
+          <w:sz w:val="24"/>
+          <w:szCs w:val="24"/>
+          <w:bdr w:val="none" w:sz="0" w:space="0" w:color="auto" w:frame="1"/>
+          <w:shd w:val="clear" w:color="auto" w:fill="F9F9F9"/>
+        </w:rPr>
+        <w:t>*</w:t>
+      </w:r>
+      <w:proofErr w:type="gramStart"/>
+      <w:r>
+        <w:rPr>
+          <w:rFonts w:ascii="Times New Roman" w:hAnsi="Times New Roman" w:cs="Times New Roman"/>
+          <w:sz w:val="24"/>
+          <w:szCs w:val="24"/>
+          <w:shd w:val="clear" w:color="auto" w:fill="F9F9F9"/>
+        </w:rPr>
+        <w:t>)</w:t>
+      </w:r>
+      <w:r>
+        <w:rPr>
+          <w:rStyle w:val="Emphasis"/>
+          <w:rFonts w:ascii="Times New Roman" w:hAnsi="Times New Roman" w:cs="Times New Roman"/>
+          <w:sz w:val="24"/>
+          <w:szCs w:val="24"/>
+          <w:bdr w:val="none" w:sz="0" w:space="0" w:color="auto" w:frame="1"/>
+        </w:rPr>
+        <w:t>application</w:t>
+      </w:r>
+      <w:proofErr w:type="gramEnd"/>
+    </w:p>
+    <w:p>
+      <w:pPr>
+        <w:spacing w:before="100" w:beforeAutospacing="1" w:after="100" w:afterAutospacing="1" w:line="240" w:lineRule="auto"/>
+        <w:jc w:val="both"/>
+        <w:rPr>
+          <w:rFonts w:ascii="Times New Roman" w:hAnsi="Times New Roman" w:cs="Times New Roman"/>
+          <w:sz w:val="24"/>
+          <w:szCs w:val="24"/>
+          <w:shd w:val="clear" w:color="auto" w:fill="F9F9F9"/>
+        </w:rPr>
+      </w:pPr>
+      <w:r>
+        <w:rPr>
+          <w:rFonts w:ascii="Times New Roman" w:hAnsi="Times New Roman" w:cs="Times New Roman"/>
+          <w:sz w:val="24"/>
+          <w:szCs w:val="24"/>
+          <w:shd w:val="clear" w:color="auto" w:fill="F9F9F9"/>
+        </w:rPr>
+        <w:t>This method is called to let your app know that it is about to move from the active to inactive state. This can occur for certain types of temporary interruptions or when the user quits the app and it begins the transition to the background state. An app in the inactive state continues to run but does not dispatch incoming events to responders</w:t>
+      </w:r>
+    </w:p>
+    <w:p>
+      <w:pPr>
+        <w:spacing w:before="100" w:beforeAutospacing="1" w:after="100" w:afterAutospacing="1" w:line="240" w:lineRule="auto"/>
+        <w:jc w:val="both"/>
+        <w:rPr>
+          <w:rFonts w:ascii="Times New Roman" w:eastAsia="Times New Roman" w:hAnsi="Times New Roman" w:cs="Times New Roman"/>
+          <w:sz w:val="24"/>
+          <w:szCs w:val="24"/>
+        </w:rPr>
+      </w:pPr>
+    </w:p>
+    <w:p>
+      <w:pPr>
+        <w:spacing w:before="100" w:beforeAutospacing="1" w:after="100" w:afterAutospacing="1" w:line="240" w:lineRule="auto"/>
+        <w:jc w:val="both"/>
+        <w:rPr>
+          <w:rFonts w:ascii="Times New Roman" w:eastAsia="Times New Roman" w:hAnsi="Times New Roman" w:cs="Times New Roman"/>
+          <w:b/>
+          <w:sz w:val="24"/>
+          <w:szCs w:val="24"/>
+        </w:rPr>
+      </w:pPr>
+      <w:proofErr w:type="spellStart"/>
+      <w:proofErr w:type="gramStart"/>
+      <w:r>
+        <w:rPr>
+          <w:rFonts w:ascii="Times New Roman" w:eastAsia="Times New Roman" w:hAnsi="Times New Roman" w:cs="Times New Roman"/>
+          <w:b/>
+          <w:sz w:val="24"/>
+          <w:szCs w:val="24"/>
+        </w:rPr>
+        <w:t>applicationDidEnterBackground</w:t>
+      </w:r>
+      <w:proofErr w:type="spellEnd"/>
+      <w:proofErr w:type="gramEnd"/>
+    </w:p>
+    <w:p>
+      <w:pPr>
+        <w:spacing w:before="100" w:beforeAutospacing="1" w:after="100" w:afterAutospacing="1" w:line="240" w:lineRule="auto"/>
+        <w:jc w:val="both"/>
+        <w:rPr>
+          <w:rFonts w:ascii="Times New Roman" w:hAnsi="Times New Roman" w:cs="Times New Roman"/>
+          <w:sz w:val="24"/>
+          <w:szCs w:val="24"/>
+          <w:shd w:val="clear" w:color="auto" w:fill="FFFFFF"/>
+        </w:rPr>
+      </w:pPr>
+      <w:r>
+        <w:rPr>
+          <w:rFonts w:ascii="Times New Roman" w:hAnsi="Times New Roman" w:cs="Times New Roman"/>
+          <w:sz w:val="24"/>
+          <w:szCs w:val="24"/>
+          <w:shd w:val="clear" w:color="auto" w:fill="FFFFFF"/>
+        </w:rPr>
+        <w:t>Lets you know that your app is now running in the background and may be suspended at any time.</w:t>
+      </w:r>
+    </w:p>
+    <w:p>
+      <w:pPr>
+        <w:spacing w:before="100" w:beforeAutospacing="1" w:after="100" w:afterAutospacing="1" w:line="240" w:lineRule="auto"/>
+        <w:jc w:val="both"/>
+        <w:rPr>
+          <w:rFonts w:ascii="Times New Roman" w:hAnsi="Times New Roman" w:cs="Times New Roman"/>
+          <w:sz w:val="24"/>
+          <w:szCs w:val="24"/>
+          <w:shd w:val="clear" w:color="auto" w:fill="FFFFFF"/>
+        </w:rPr>
+      </w:pPr>
+      <w:r>
+        <w:rPr>
+          <w:rFonts w:ascii="Times New Roman" w:hAnsi="Times New Roman" w:cs="Times New Roman"/>
+          <w:sz w:val="24"/>
+          <w:szCs w:val="24"/>
+          <w:shd w:val="clear" w:color="auto" w:fill="FFFFFF"/>
+        </w:rPr>
+        <w:lastRenderedPageBreak/>
+        <w:t>Syntax</w:t>
+      </w:r>
+    </w:p>
+    <w:p>
+      <w:pPr>
+        <w:spacing w:before="100" w:beforeAutospacing="1" w:after="100" w:afterAutospacing="1" w:line="240" w:lineRule="auto"/>
+        <w:jc w:val="both"/>
+        <w:rPr>
+          <w:rStyle w:val="Emphasis"/>
+          <w:rFonts w:ascii="Times New Roman" w:hAnsi="Times New Roman" w:cs="Times New Roman"/>
+          <w:sz w:val="24"/>
+          <w:szCs w:val="24"/>
+          <w:bdr w:val="none" w:sz="0" w:space="0" w:color="auto" w:frame="1"/>
+        </w:rPr>
+      </w:pPr>
+      <w:r>
+        <w:rPr>
+          <w:rFonts w:ascii="Times New Roman" w:hAnsi="Times New Roman" w:cs="Times New Roman"/>
+          <w:sz w:val="24"/>
+          <w:szCs w:val="24"/>
+          <w:shd w:val="clear" w:color="auto" w:fill="F9F9F9"/>
+        </w:rPr>
+        <w:t>- (</w:t>
+      </w:r>
+      <w:r>
+        <w:rPr>
+          <w:rStyle w:val="kt"/>
+          <w:rFonts w:ascii="Times New Roman" w:hAnsi="Times New Roman" w:cs="Times New Roman"/>
+          <w:sz w:val="24"/>
+          <w:szCs w:val="24"/>
+          <w:bdr w:val="none" w:sz="0" w:space="0" w:color="auto" w:frame="1"/>
+          <w:shd w:val="clear" w:color="auto" w:fill="F9F9F9"/>
+        </w:rPr>
+        <w:t>void</w:t>
+      </w:r>
+      <w:proofErr w:type="gramStart"/>
+      <w:r>
+        <w:rPr>
+          <w:rFonts w:ascii="Times New Roman" w:hAnsi="Times New Roman" w:cs="Times New Roman"/>
+          <w:sz w:val="24"/>
+          <w:szCs w:val="24"/>
+          <w:shd w:val="clear" w:color="auto" w:fill="F9F9F9"/>
+        </w:rPr>
+        <w:t>)</w:t>
+      </w:r>
+      <w:proofErr w:type="spellStart"/>
+      <w:r>
+        <w:rPr>
+          <w:rStyle w:val="nl"/>
+          <w:rFonts w:ascii="Times New Roman" w:hAnsi="Times New Roman" w:cs="Times New Roman"/>
+          <w:sz w:val="24"/>
+          <w:szCs w:val="24"/>
+          <w:bdr w:val="none" w:sz="0" w:space="0" w:color="auto" w:frame="1"/>
+          <w:shd w:val="clear" w:color="auto" w:fill="F9F9F9"/>
+        </w:rPr>
+        <w:t>applicationDidEnterBackground</w:t>
+      </w:r>
+      <w:proofErr w:type="spellEnd"/>
+      <w:proofErr w:type="gramEnd"/>
+      <w:r>
+        <w:rPr>
+          <w:rStyle w:val="nl"/>
+          <w:rFonts w:ascii="Times New Roman" w:hAnsi="Times New Roman" w:cs="Times New Roman"/>
+          <w:sz w:val="24"/>
+          <w:szCs w:val="24"/>
+          <w:bdr w:val="none" w:sz="0" w:space="0" w:color="auto" w:frame="1"/>
+          <w:shd w:val="clear" w:color="auto" w:fill="F9F9F9"/>
+        </w:rPr>
+        <w:t>:</w:t>
+      </w:r>
+      <w:r>
+        <w:rPr>
+          <w:rFonts w:ascii="Times New Roman" w:hAnsi="Times New Roman" w:cs="Times New Roman"/>
+          <w:sz w:val="24"/>
+          <w:szCs w:val="24"/>
+          <w:shd w:val="clear" w:color="auto" w:fill="F9F9F9"/>
+        </w:rPr>
+        <w:t>(</w:t>
+      </w:r>
+      <w:hyperlink r:id="rId16" w:anchor="//apple_ref/doc/c_ref/UIApplication" w:history="1">
         <w:r>
           <w:rPr>
             <w:rStyle w:val="Hyperlink"/>
+            <w:rFonts w:ascii="Times New Roman" w:hAnsi="Times New Roman" w:cs="Times New Roman"/>
+            <w:color w:val="auto"/>
+            <w:sz w:val="24"/>
+            <w:szCs w:val="24"/>
+            <w:bdr w:val="none" w:sz="0" w:space="0" w:color="auto" w:frame="1"/>
           </w:rPr>
-          <w:t>applicationDidBecomeActive</w:t>
+          <w:t>UIApplication</w:t>
         </w:r>
-        <w:proofErr w:type="spellEnd"/>
-        <w:proofErr w:type="gramEnd"/>
+      </w:hyperlink>
+      <w:r>
+        <w:rPr>
+          <w:rStyle w:val="apple-converted-space"/>
+          <w:rFonts w:ascii="Times New Roman" w:hAnsi="Times New Roman" w:cs="Times New Roman"/>
+          <w:sz w:val="24"/>
+          <w:szCs w:val="24"/>
+          <w:bdr w:val="none" w:sz="0" w:space="0" w:color="auto" w:frame="1"/>
+          <w:shd w:val="clear" w:color="auto" w:fill="F9F9F9"/>
+        </w:rPr>
+        <w:t> </w:t>
+      </w:r>
+      <w:r>
+        <w:rPr>
+          <w:rStyle w:val="n"/>
+          <w:rFonts w:ascii="Times New Roman" w:hAnsi="Times New Roman" w:cs="Times New Roman"/>
+          <w:sz w:val="24"/>
+          <w:szCs w:val="24"/>
+          <w:bdr w:val="none" w:sz="0" w:space="0" w:color="auto" w:frame="1"/>
+          <w:shd w:val="clear" w:color="auto" w:fill="F9F9F9"/>
+        </w:rPr>
+        <w:t>*</w:t>
+      </w:r>
+      <w:proofErr w:type="gramStart"/>
+      <w:r>
+        <w:rPr>
+          <w:rFonts w:ascii="Times New Roman" w:hAnsi="Times New Roman" w:cs="Times New Roman"/>
+          <w:sz w:val="24"/>
+          <w:szCs w:val="24"/>
+          <w:shd w:val="clear" w:color="auto" w:fill="F9F9F9"/>
+        </w:rPr>
+        <w:t>)</w:t>
+      </w:r>
+      <w:r>
+        <w:rPr>
+          <w:rStyle w:val="Emphasis"/>
+          <w:rFonts w:ascii="Times New Roman" w:hAnsi="Times New Roman" w:cs="Times New Roman"/>
+          <w:sz w:val="24"/>
+          <w:szCs w:val="24"/>
+          <w:bdr w:val="none" w:sz="0" w:space="0" w:color="auto" w:frame="1"/>
+        </w:rPr>
+        <w:t>application</w:t>
+      </w:r>
+      <w:proofErr w:type="gramEnd"/>
+    </w:p>
+    <w:p>
+      <w:pPr>
+        <w:spacing w:before="100" w:beforeAutospacing="1" w:after="100" w:afterAutospacing="1" w:line="240" w:lineRule="auto"/>
+        <w:jc w:val="both"/>
+        <w:rPr>
+          <w:rFonts w:ascii="Times New Roman" w:eastAsia="Times New Roman" w:hAnsi="Times New Roman" w:cs="Times New Roman"/>
+          <w:sz w:val="24"/>
+          <w:szCs w:val="24"/>
+        </w:rPr>
+      </w:pPr>
+      <w:r>
+        <w:rPr>
+          <w:rFonts w:ascii="Times New Roman" w:hAnsi="Times New Roman" w:cs="Times New Roman"/>
+          <w:sz w:val="24"/>
+          <w:szCs w:val="24"/>
+          <w:shd w:val="clear" w:color="auto" w:fill="F9F9F9"/>
+        </w:rPr>
+        <w:t>Use this method to release shared resources, invalidate timers, and store enough app state information to restore your app to its current state in case it is terminated later. You should also disable updates to your app’s user interface and avoid using some types of shared system resources. It is also imperative that you avoid using OpenGL ES in the background.</w:t>
+      </w:r>
+    </w:p>
+    <w:p>
+      <w:pPr>
+        <w:spacing w:before="100" w:beforeAutospacing="1" w:after="100" w:afterAutospacing="1" w:line="240" w:lineRule="auto"/>
+        <w:jc w:val="both"/>
+        <w:rPr>
+          <w:rFonts w:ascii="Times New Roman" w:eastAsia="Times New Roman" w:hAnsi="Times New Roman" w:cs="Times New Roman"/>
+          <w:b/>
+          <w:sz w:val="24"/>
+          <w:szCs w:val="24"/>
+        </w:rPr>
+      </w:pPr>
+      <w:proofErr w:type="spellStart"/>
+      <w:proofErr w:type="gramStart"/>
+      <w:r>
+        <w:rPr>
+          <w:rFonts w:ascii="Times New Roman" w:eastAsia="Times New Roman" w:hAnsi="Times New Roman" w:cs="Times New Roman"/>
+          <w:b/>
+          <w:sz w:val="24"/>
+          <w:szCs w:val="24"/>
+        </w:rPr>
+        <w:t>applicationWillEnterForeground</w:t>
+      </w:r>
+      <w:proofErr w:type="spellEnd"/>
+      <w:proofErr w:type="gramEnd"/>
+    </w:p>
+    <w:p>
+      <w:pPr>
+        <w:spacing w:before="100" w:beforeAutospacing="1" w:after="100" w:afterAutospacing="1" w:line="240" w:lineRule="auto"/>
+        <w:jc w:val="both"/>
+        <w:rPr>
+          <w:rFonts w:ascii="Times New Roman" w:hAnsi="Times New Roman" w:cs="Times New Roman"/>
+          <w:sz w:val="24"/>
+          <w:szCs w:val="24"/>
+          <w:shd w:val="clear" w:color="auto" w:fill="FFFFFF"/>
+        </w:rPr>
+      </w:pPr>
+      <w:r>
+        <w:rPr>
+          <w:rFonts w:ascii="Times New Roman" w:hAnsi="Times New Roman" w:cs="Times New Roman"/>
+          <w:sz w:val="24"/>
+          <w:szCs w:val="24"/>
+          <w:shd w:val="clear" w:color="auto" w:fill="FFFFFF"/>
+        </w:rPr>
+        <w:t>Lets you know that your app is moving out of the background and back into the foreground, but that it is not yet active</w:t>
+      </w:r>
+    </w:p>
+    <w:p>
+      <w:pPr>
+        <w:spacing w:before="100" w:beforeAutospacing="1" w:after="100" w:afterAutospacing="1" w:line="240" w:lineRule="auto"/>
+        <w:jc w:val="both"/>
+        <w:rPr>
+          <w:rFonts w:ascii="Times New Roman" w:hAnsi="Times New Roman" w:cs="Times New Roman"/>
+          <w:sz w:val="24"/>
+          <w:szCs w:val="24"/>
+          <w:shd w:val="clear" w:color="auto" w:fill="FFFFFF"/>
+        </w:rPr>
+      </w:pPr>
+      <w:r>
+        <w:rPr>
+          <w:rFonts w:ascii="Times New Roman" w:hAnsi="Times New Roman" w:cs="Times New Roman"/>
+          <w:sz w:val="24"/>
+          <w:szCs w:val="24"/>
+          <w:shd w:val="clear" w:color="auto" w:fill="FFFFFF"/>
+        </w:rPr>
+        <w:t>Syntax</w:t>
+      </w:r>
+    </w:p>
+    <w:p>
+      <w:pPr>
+        <w:spacing w:before="100" w:beforeAutospacing="1" w:after="100" w:afterAutospacing="1" w:line="240" w:lineRule="auto"/>
+        <w:jc w:val="both"/>
+        <w:rPr>
+          <w:rStyle w:val="Emphasis"/>
+          <w:rFonts w:ascii="Times New Roman" w:hAnsi="Times New Roman" w:cs="Times New Roman"/>
+          <w:sz w:val="24"/>
+          <w:szCs w:val="24"/>
+          <w:bdr w:val="none" w:sz="0" w:space="0" w:color="auto" w:frame="1"/>
+        </w:rPr>
+      </w:pPr>
+      <w:r>
+        <w:rPr>
+          <w:rFonts w:ascii="Times New Roman" w:hAnsi="Times New Roman" w:cs="Times New Roman"/>
+          <w:sz w:val="24"/>
+          <w:szCs w:val="24"/>
+          <w:shd w:val="clear" w:color="auto" w:fill="F9F9F9"/>
+        </w:rPr>
+        <w:t>- (</w:t>
+      </w:r>
+      <w:r>
+        <w:rPr>
+          <w:rStyle w:val="kt"/>
+          <w:rFonts w:ascii="Times New Roman" w:hAnsi="Times New Roman" w:cs="Times New Roman"/>
+          <w:sz w:val="24"/>
+          <w:szCs w:val="24"/>
+          <w:bdr w:val="none" w:sz="0" w:space="0" w:color="auto" w:frame="1"/>
+          <w:shd w:val="clear" w:color="auto" w:fill="F9F9F9"/>
+        </w:rPr>
+        <w:t>void</w:t>
+      </w:r>
+      <w:proofErr w:type="gramStart"/>
+      <w:r>
+        <w:rPr>
+          <w:rFonts w:ascii="Times New Roman" w:hAnsi="Times New Roman" w:cs="Times New Roman"/>
+          <w:sz w:val="24"/>
+          <w:szCs w:val="24"/>
+          <w:shd w:val="clear" w:color="auto" w:fill="F9F9F9"/>
+        </w:rPr>
+        <w:t>)</w:t>
+      </w:r>
+      <w:r>
+        <w:rPr>
+          <w:rStyle w:val="nl"/>
+          <w:rFonts w:ascii="Times New Roman" w:hAnsi="Times New Roman" w:cs="Times New Roman"/>
+          <w:sz w:val="24"/>
+          <w:szCs w:val="24"/>
+          <w:bdr w:val="none" w:sz="0" w:space="0" w:color="auto" w:frame="1"/>
+          <w:shd w:val="clear" w:color="auto" w:fill="F9F9F9"/>
+        </w:rPr>
+        <w:t>applicationWillEnterForeground</w:t>
+      </w:r>
+      <w:proofErr w:type="gramEnd"/>
+      <w:r>
+        <w:rPr>
+          <w:rStyle w:val="nl"/>
+          <w:rFonts w:ascii="Times New Roman" w:hAnsi="Times New Roman" w:cs="Times New Roman"/>
+          <w:sz w:val="24"/>
+          <w:szCs w:val="24"/>
+          <w:bdr w:val="none" w:sz="0" w:space="0" w:color="auto" w:frame="1"/>
+          <w:shd w:val="clear" w:color="auto" w:fill="F9F9F9"/>
+        </w:rPr>
+        <w:t>:</w:t>
+      </w:r>
+      <w:r>
+        <w:rPr>
+          <w:rFonts w:ascii="Times New Roman" w:hAnsi="Times New Roman" w:cs="Times New Roman"/>
+          <w:sz w:val="24"/>
+          <w:szCs w:val="24"/>
+          <w:shd w:val="clear" w:color="auto" w:fill="F9F9F9"/>
+        </w:rPr>
+        <w:t>(</w:t>
+      </w:r>
+      <w:hyperlink r:id="rId17" w:anchor="//apple_ref/doc/c_ref/UIApplication" w:history="1">
         <w:r>
           <w:rPr>
             <w:rStyle w:val="Hyperlink"/>
+            <w:rFonts w:ascii="Times New Roman" w:hAnsi="Times New Roman" w:cs="Times New Roman"/>
+            <w:color w:val="auto"/>
+            <w:sz w:val="24"/>
+            <w:szCs w:val="24"/>
+            <w:bdr w:val="none" w:sz="0" w:space="0" w:color="auto" w:frame="1"/>
           </w:rPr>
-          <w:t>:</w:t>
+          <w:t>UIApplication</w:t>
         </w:r>
       </w:hyperlink>
+      <w:r>
+        <w:rPr>
+          <w:rStyle w:val="apple-converted-space"/>
+          <w:rFonts w:ascii="Times New Roman" w:hAnsi="Times New Roman" w:cs="Times New Roman"/>
+          <w:sz w:val="24"/>
+          <w:szCs w:val="24"/>
+          <w:bdr w:val="none" w:sz="0" w:space="0" w:color="auto" w:frame="1"/>
+          <w:shd w:val="clear" w:color="auto" w:fill="F9F9F9"/>
+        </w:rPr>
+        <w:t> </w:t>
+      </w:r>
+      <w:r>
+        <w:rPr>
+          <w:rStyle w:val="n"/>
+          <w:rFonts w:ascii="Times New Roman" w:hAnsi="Times New Roman" w:cs="Times New Roman"/>
+          <w:sz w:val="24"/>
+          <w:szCs w:val="24"/>
+          <w:bdr w:val="none" w:sz="0" w:space="0" w:color="auto" w:frame="1"/>
+          <w:shd w:val="clear" w:color="auto" w:fill="F9F9F9"/>
+        </w:rPr>
+        <w:t>*</w:t>
+      </w:r>
+      <w:proofErr w:type="gramStart"/>
+      <w:r>
+        <w:rPr>
+          <w:rFonts w:ascii="Times New Roman" w:hAnsi="Times New Roman" w:cs="Times New Roman"/>
+          <w:sz w:val="24"/>
+          <w:szCs w:val="24"/>
+          <w:shd w:val="clear" w:color="auto" w:fill="F9F9F9"/>
+        </w:rPr>
+        <w:t>)</w:t>
+      </w:r>
+      <w:r>
+        <w:rPr>
+          <w:rStyle w:val="Emphasis"/>
+          <w:rFonts w:ascii="Times New Roman" w:hAnsi="Times New Roman" w:cs="Times New Roman"/>
+          <w:sz w:val="24"/>
+          <w:szCs w:val="24"/>
+          <w:bdr w:val="none" w:sz="0" w:space="0" w:color="auto" w:frame="1"/>
+        </w:rPr>
+        <w:t>application</w:t>
+      </w:r>
+      <w:proofErr w:type="gramEnd"/>
+    </w:p>
+    <w:p>
+      <w:pPr>
+        <w:spacing w:before="100" w:beforeAutospacing="1" w:after="100" w:afterAutospacing="1" w:line="240" w:lineRule="auto"/>
+        <w:jc w:val="both"/>
+        <w:rPr>
+          <w:rFonts w:ascii="Times New Roman" w:eastAsia="Times New Roman" w:hAnsi="Times New Roman" w:cs="Times New Roman"/>
+          <w:sz w:val="24"/>
+          <w:szCs w:val="24"/>
+        </w:rPr>
+      </w:pPr>
+      <w:proofErr w:type="gramStart"/>
+      <w:r>
+        <w:rPr>
+          <w:rFonts w:ascii="Times New Roman" w:hAnsi="Times New Roman" w:cs="Times New Roman"/>
+          <w:sz w:val="24"/>
+          <w:szCs w:val="24"/>
+          <w:shd w:val="clear" w:color="auto" w:fill="F9F9F9"/>
+        </w:rPr>
+        <w:t>this</w:t>
+      </w:r>
+      <w:proofErr w:type="gramEnd"/>
+      <w:r>
+        <w:rPr>
+          <w:rFonts w:ascii="Times New Roman" w:hAnsi="Times New Roman" w:cs="Times New Roman"/>
+          <w:sz w:val="24"/>
+          <w:szCs w:val="24"/>
+          <w:shd w:val="clear" w:color="auto" w:fill="F9F9F9"/>
+        </w:rPr>
+        <w:t xml:space="preserve"> method is called as part of the transition from the background to the active state. You can use this method to undo many of the changes you made to your app upon entering the background. The call to this method is invariably followed by a call to the</w:t>
+      </w:r>
+      <w:r>
+        <w:rPr>
+          <w:rStyle w:val="apple-converted-space"/>
+          <w:rFonts w:ascii="Times New Roman" w:hAnsi="Times New Roman" w:cs="Times New Roman"/>
+          <w:sz w:val="24"/>
+          <w:szCs w:val="24"/>
+          <w:shd w:val="clear" w:color="auto" w:fill="F9F9F9"/>
+        </w:rPr>
+        <w:t> </w:t>
+      </w:r>
+      <w:proofErr w:type="spellStart"/>
+      <w:r>
+        <w:rPr>
+          <w:rStyle w:val="HTMLCode"/>
+          <w:rFonts w:ascii="Times New Roman" w:eastAsiaTheme="minorEastAsia" w:hAnsi="Times New Roman" w:cs="Times New Roman"/>
+          <w:sz w:val="24"/>
+          <w:szCs w:val="24"/>
+          <w:bdr w:val="none" w:sz="0" w:space="0" w:color="auto" w:frame="1"/>
+          <w:shd w:val="clear" w:color="auto" w:fill="F9F9F9"/>
+        </w:rPr>
+        <w:fldChar w:fldCharType="begin"/>
+      </w:r>
+      <w:r>
+        <w:rPr>
+          <w:rStyle w:val="HTMLCode"/>
+          <w:rFonts w:ascii="Times New Roman" w:eastAsiaTheme="minorEastAsia" w:hAnsi="Times New Roman" w:cs="Times New Roman"/>
+          <w:sz w:val="24"/>
+          <w:szCs w:val="24"/>
+          <w:bdr w:val="none" w:sz="0" w:space="0" w:color="auto" w:frame="1"/>
+          <w:shd w:val="clear" w:color="auto" w:fill="F9F9F9"/>
+        </w:rPr>
+        <w:instrText xml:space="preserve"> HYPERLINK "https://developer.apple.com/library/ios/documentation/UIKit/Reference/UIApplicationDelegate_Protocol/index.html" \l "//apple_ref/occ/intfm/UIApplicationDelegate/applicationDidBecomeActive:" </w:instrText>
+      </w:r>
+      <w:r>
+        <w:rPr>
+          <w:rStyle w:val="HTMLCode"/>
+          <w:rFonts w:ascii="Times New Roman" w:eastAsiaTheme="minorEastAsia" w:hAnsi="Times New Roman" w:cs="Times New Roman"/>
+          <w:sz w:val="24"/>
+          <w:szCs w:val="24"/>
+          <w:bdr w:val="none" w:sz="0" w:space="0" w:color="auto" w:frame="1"/>
+          <w:shd w:val="clear" w:color="auto" w:fill="F9F9F9"/>
+        </w:rPr>
+        <w:fldChar w:fldCharType="separate"/>
+      </w:r>
+      <w:r>
+        <w:rPr>
+          <w:rStyle w:val="Hyperlink"/>
+          <w:rFonts w:ascii="Times New Roman" w:hAnsi="Times New Roman" w:cs="Times New Roman"/>
+          <w:color w:val="auto"/>
+          <w:sz w:val="24"/>
+          <w:szCs w:val="24"/>
+          <w:u w:val="none"/>
+          <w:bdr w:val="none" w:sz="0" w:space="0" w:color="auto" w:frame="1"/>
+        </w:rPr>
+        <w:t>applicationDidBecomeActive</w:t>
+      </w:r>
+      <w:proofErr w:type="gramStart"/>
+      <w:r>
+        <w:rPr>
+          <w:rStyle w:val="Hyperlink"/>
+          <w:rFonts w:ascii="Times New Roman" w:hAnsi="Times New Roman" w:cs="Times New Roman"/>
+          <w:color w:val="auto"/>
+          <w:sz w:val="24"/>
+          <w:szCs w:val="24"/>
+          <w:u w:val="none"/>
+          <w:bdr w:val="none" w:sz="0" w:space="0" w:color="auto" w:frame="1"/>
+        </w:rPr>
+        <w:t>:</w:t>
+      </w:r>
+      <w:proofErr w:type="gramEnd"/>
+      <w:r>
+        <w:rPr>
+          <w:rStyle w:val="HTMLCode"/>
+          <w:rFonts w:ascii="Times New Roman" w:eastAsiaTheme="minorEastAsia" w:hAnsi="Times New Roman" w:cs="Times New Roman"/>
+          <w:sz w:val="24"/>
+          <w:szCs w:val="24"/>
+          <w:bdr w:val="none" w:sz="0" w:space="0" w:color="auto" w:frame="1"/>
+          <w:shd w:val="clear" w:color="auto" w:fill="F9F9F9"/>
+        </w:rPr>
+        <w:fldChar w:fldCharType="end"/>
+      </w:r>
+      <w:r>
+        <w:rPr>
+          <w:rFonts w:ascii="Times New Roman" w:hAnsi="Times New Roman" w:cs="Times New Roman"/>
+          <w:sz w:val="24"/>
+          <w:szCs w:val="24"/>
+          <w:shd w:val="clear" w:color="auto" w:fill="F9F9F9"/>
+        </w:rPr>
+        <w:t>method</w:t>
+      </w:r>
+      <w:proofErr w:type="spellEnd"/>
+      <w:r>
+        <w:rPr>
+          <w:rFonts w:ascii="Times New Roman" w:hAnsi="Times New Roman" w:cs="Times New Roman"/>
+          <w:sz w:val="24"/>
+          <w:szCs w:val="24"/>
+          <w:shd w:val="clear" w:color="auto" w:fill="F9F9F9"/>
+        </w:rPr>
+        <w:t>, which then moves the app from the inactive to the active state.</w:t>
+      </w:r>
+    </w:p>
+    <w:p>
+      <w:pPr>
+        <w:spacing w:before="100" w:beforeAutospacing="1" w:after="100" w:afterAutospacing="1" w:line="240" w:lineRule="auto"/>
+        <w:jc w:val="both"/>
+        <w:rPr>
+          <w:rFonts w:ascii="Times New Roman" w:eastAsia="Times New Roman" w:hAnsi="Times New Roman" w:cs="Times New Roman"/>
+          <w:b/>
+          <w:sz w:val="24"/>
+          <w:szCs w:val="24"/>
+        </w:rPr>
+      </w:pPr>
+      <w:proofErr w:type="spellStart"/>
+      <w:proofErr w:type="gramStart"/>
+      <w:r>
+        <w:rPr>
+          <w:rFonts w:ascii="Times New Roman" w:eastAsia="Times New Roman" w:hAnsi="Times New Roman" w:cs="Times New Roman"/>
+          <w:b/>
+          <w:sz w:val="24"/>
+          <w:szCs w:val="24"/>
+        </w:rPr>
+        <w:t>applicationWillTerminate</w:t>
+      </w:r>
+      <w:proofErr w:type="spellEnd"/>
+      <w:proofErr w:type="gramEnd"/>
     </w:p>
     <w:p>
       <w:pPr>
         <w:pStyle w:val="NormalWeb"/>
         <w:spacing w:before="160" w:beforeAutospacing="0" w:after="200" w:afterAutospacing="0"/>
-      </w:pPr>
-      <w:r>
-        <w:t>Lets your app know that it is about to become the foreground app. Use this method for any last minute preparation.</w:t>
-      </w:r>
-    </w:p>
-    <w:p>
-      <w:pPr>
-        <w:pStyle w:val="NormalWeb"/>
-        <w:spacing w:before="160" w:beforeAutospacing="0" w:after="200" w:afterAutospacing="0"/>
-      </w:pPr>
-      <w:hyperlink r:id="rId13" w:anchor="//apple_ref/occ/intfm/UIApplicationDelegate/applicationWillResignActive:" w:tgtFrame="_self" w:history="1">
-        <w:proofErr w:type="spellStart"/>
-        <w:proofErr w:type="gramStart"/>
+        <w:jc w:val="both"/>
+      </w:pPr>
+      <w:r>
+        <w:t>Lets you know that your app is being terminated. This method is not called if your app is suspended.</w:t>
+      </w:r>
+    </w:p>
+    <w:p>
+      <w:pPr>
+        <w:spacing w:before="100" w:beforeAutospacing="1" w:after="100" w:afterAutospacing="1" w:line="240" w:lineRule="auto"/>
+        <w:jc w:val="both"/>
+        <w:rPr>
+          <w:rFonts w:ascii="Times New Roman" w:eastAsia="Times New Roman" w:hAnsi="Times New Roman" w:cs="Times New Roman"/>
+          <w:sz w:val="24"/>
+          <w:szCs w:val="24"/>
+        </w:rPr>
+      </w:pPr>
+      <w:r>
+        <w:rPr>
+          <w:rFonts w:ascii="Times New Roman" w:eastAsia="Times New Roman" w:hAnsi="Times New Roman" w:cs="Times New Roman"/>
+          <w:sz w:val="24"/>
+          <w:szCs w:val="24"/>
+        </w:rPr>
+        <w:t>Syntax</w:t>
+      </w:r>
+    </w:p>
+    <w:p>
+      <w:pPr>
+        <w:spacing w:before="100" w:beforeAutospacing="1" w:after="100" w:afterAutospacing="1" w:line="240" w:lineRule="auto"/>
+        <w:jc w:val="both"/>
+        <w:rPr>
+          <w:rStyle w:val="Emphasis"/>
+          <w:rFonts w:ascii="Times New Roman" w:hAnsi="Times New Roman" w:cs="Times New Roman"/>
+          <w:sz w:val="24"/>
+          <w:szCs w:val="24"/>
+          <w:bdr w:val="none" w:sz="0" w:space="0" w:color="auto" w:frame="1"/>
+        </w:rPr>
+      </w:pPr>
+      <w:r>
+        <w:rPr>
+          <w:rFonts w:ascii="Times New Roman" w:hAnsi="Times New Roman" w:cs="Times New Roman"/>
+          <w:sz w:val="24"/>
+          <w:szCs w:val="24"/>
+          <w:shd w:val="clear" w:color="auto" w:fill="F9F9F9"/>
+        </w:rPr>
+        <w:t>- (</w:t>
+      </w:r>
+      <w:r>
+        <w:rPr>
+          <w:rStyle w:val="kt"/>
+          <w:rFonts w:ascii="Times New Roman" w:hAnsi="Times New Roman" w:cs="Times New Roman"/>
+          <w:sz w:val="24"/>
+          <w:szCs w:val="24"/>
+          <w:bdr w:val="none" w:sz="0" w:space="0" w:color="auto" w:frame="1"/>
+          <w:shd w:val="clear" w:color="auto" w:fill="F9F9F9"/>
+        </w:rPr>
+        <w:t>void</w:t>
+      </w:r>
+      <w:proofErr w:type="gramStart"/>
+      <w:r>
+        <w:rPr>
+          <w:rFonts w:ascii="Times New Roman" w:hAnsi="Times New Roman" w:cs="Times New Roman"/>
+          <w:sz w:val="24"/>
+          <w:szCs w:val="24"/>
+          <w:shd w:val="clear" w:color="auto" w:fill="F9F9F9"/>
+        </w:rPr>
+        <w:t>)</w:t>
+      </w:r>
+      <w:proofErr w:type="spellStart"/>
+      <w:r>
+        <w:rPr>
+          <w:rStyle w:val="nl"/>
+          <w:rFonts w:ascii="Times New Roman" w:hAnsi="Times New Roman" w:cs="Times New Roman"/>
+          <w:sz w:val="24"/>
+          <w:szCs w:val="24"/>
+          <w:bdr w:val="none" w:sz="0" w:space="0" w:color="auto" w:frame="1"/>
+          <w:shd w:val="clear" w:color="auto" w:fill="F9F9F9"/>
+        </w:rPr>
+        <w:t>applicationWillTerminate</w:t>
+      </w:r>
+      <w:proofErr w:type="spellEnd"/>
+      <w:proofErr w:type="gramEnd"/>
+      <w:r>
+        <w:rPr>
+          <w:rStyle w:val="nl"/>
+          <w:rFonts w:ascii="Times New Roman" w:hAnsi="Times New Roman" w:cs="Times New Roman"/>
+          <w:sz w:val="24"/>
+          <w:szCs w:val="24"/>
+          <w:bdr w:val="none" w:sz="0" w:space="0" w:color="auto" w:frame="1"/>
+          <w:shd w:val="clear" w:color="auto" w:fill="F9F9F9"/>
+        </w:rPr>
+        <w:t>:</w:t>
+      </w:r>
+      <w:r>
+        <w:rPr>
+          <w:rFonts w:ascii="Times New Roman" w:hAnsi="Times New Roman" w:cs="Times New Roman"/>
+          <w:sz w:val="24"/>
+          <w:szCs w:val="24"/>
+          <w:shd w:val="clear" w:color="auto" w:fill="F9F9F9"/>
+        </w:rPr>
+        <w:t>(</w:t>
+      </w:r>
+      <w:hyperlink r:id="rId18" w:anchor="//apple_ref/doc/c_ref/UIApplication" w:history="1">
         <w:r>
           <w:rPr>
             <w:rStyle w:val="Hyperlink"/>
+            <w:rFonts w:ascii="Times New Roman" w:hAnsi="Times New Roman" w:cs="Times New Roman"/>
+            <w:color w:val="auto"/>
+            <w:sz w:val="24"/>
+            <w:szCs w:val="24"/>
+            <w:bdr w:val="none" w:sz="0" w:space="0" w:color="auto" w:frame="1"/>
           </w:rPr>
-          <w:t>applicationWillResignActive</w:t>
-        </w:r>
-        <w:proofErr w:type="spellEnd"/>
-        <w:proofErr w:type="gramEnd"/>
-        <w:r>
-          <w:rPr>
-            <w:rStyle w:val="Hyperlink"/>
-          </w:rPr>
-          <w:t>:</w:t>
+          <w:t>UIApplication</w:t>
         </w:r>
       </w:hyperlink>
-    </w:p>
-    <w:p>
-      <w:pPr>
-        <w:pStyle w:val="NormalWeb"/>
-        <w:spacing w:before="160" w:beforeAutospacing="0" w:after="200" w:afterAutospacing="0"/>
-      </w:pPr>
-      <w:r>
-        <w:t>Lets you know that your app is transitioning away from being the foreground app. Use this method to put your app into a quiescent state.</w:t>
-      </w:r>
-    </w:p>
-    <w:p>
-      <w:pPr>
-        <w:pStyle w:val="NormalWeb"/>
-        <w:spacing w:before="160" w:beforeAutospacing="0" w:after="200" w:afterAutospacing="0"/>
-      </w:pPr>
-      <w:hyperlink r:id="rId14" w:anchor="//apple_ref/occ/intfm/UIApplicationDelegate/applicationDidEnterBackground:" w:tgtFrame="_self" w:history="1">
-        <w:proofErr w:type="spellStart"/>
-        <w:proofErr w:type="gramStart"/>
-        <w:r>
-          <w:rPr>
-            <w:rStyle w:val="Hyperlink"/>
-          </w:rPr>
-          <w:t>applicationDidEnterBackground</w:t>
-        </w:r>
-        <w:proofErr w:type="spellEnd"/>
-        <w:proofErr w:type="gramEnd"/>
-        <w:r>
-          <w:rPr>
-            <w:rStyle w:val="Hyperlink"/>
-          </w:rPr>
-          <w:t>:</w:t>
-        </w:r>
-      </w:hyperlink>
-    </w:p>
-    <w:p>
-      <w:pPr>
-        <w:pStyle w:val="NormalWeb"/>
-        <w:spacing w:before="160" w:beforeAutospacing="0" w:after="200" w:afterAutospacing="0"/>
-      </w:pPr>
-      <w:r>
-        <w:t>Lets you know that your app is now running in the background and may be suspended at any time.</w:t>
-      </w:r>
-    </w:p>
-    <w:p>
-      <w:pPr>
-        <w:pStyle w:val="NormalWeb"/>
-        <w:spacing w:before="160" w:beforeAutospacing="0" w:after="200" w:afterAutospacing="0"/>
-        <w:ind w:left="324"/>
-      </w:pPr>
-      <w:hyperlink r:id="rId15" w:anchor="//apple_ref/occ/intfm/UIApplicationDelegate/applicationWillEnterForeground:" w:tgtFrame="_self" w:history="1">
-        <w:proofErr w:type="spellStart"/>
-        <w:proofErr w:type="gramStart"/>
-        <w:r>
-          <w:rPr>
-            <w:rStyle w:val="Hyperlink"/>
-          </w:rPr>
-          <w:t>applicationWillEnterForeground</w:t>
-        </w:r>
-        <w:proofErr w:type="spellEnd"/>
-        <w:proofErr w:type="gramEnd"/>
-        <w:r>
-          <w:rPr>
-            <w:rStyle w:val="Hyperlink"/>
-          </w:rPr>
-          <w:t>:</w:t>
-        </w:r>
-      </w:hyperlink>
-    </w:p>
-    <w:p>
-      <w:pPr>
-        <w:pStyle w:val="NormalWeb"/>
-        <w:spacing w:before="160" w:beforeAutospacing="0" w:after="200" w:afterAutospacing="0"/>
-        <w:ind w:left="324"/>
-      </w:pPr>
-      <w:r>
-        <w:t>Lets you know that your app is moving out of the background and back into the foreground, but that it is not yet active.</w:t>
-      </w:r>
-    </w:p>
-    <w:p>
-      <w:pPr>
-        <w:pStyle w:val="NormalWeb"/>
-        <w:spacing w:before="160" w:beforeAutospacing="0" w:after="200" w:afterAutospacing="0"/>
-        <w:ind w:left="324"/>
-      </w:pPr>
-      <w:hyperlink r:id="rId16" w:anchor="//apple_ref/occ/intfm/UIApplicationDelegate/applicationWillTerminate:" w:tgtFrame="_self" w:history="1">
-        <w:proofErr w:type="spellStart"/>
-        <w:proofErr w:type="gramStart"/>
-        <w:r>
-          <w:rPr>
-            <w:rStyle w:val="Hyperlink"/>
-          </w:rPr>
-          <w:t>applicationWillTerminate</w:t>
-        </w:r>
-        <w:proofErr w:type="spellEnd"/>
-        <w:proofErr w:type="gramEnd"/>
-        <w:r>
-          <w:rPr>
-            <w:rStyle w:val="Hyperlink"/>
-          </w:rPr>
-          <w:t>:</w:t>
-        </w:r>
-      </w:hyperlink>
-    </w:p>
-    <w:p>
-      <w:pPr>
-        <w:pStyle w:val="NormalWeb"/>
-        <w:spacing w:before="160" w:beforeAutospacing="0" w:after="200" w:afterAutospacing="0"/>
-        <w:ind w:left="324"/>
-      </w:pPr>
-      <w:r>
-        <w:t>Lets you know that your app is being terminated. This method is not called if your app is suspended.</w:t>
+      <w:r>
+        <w:rPr>
+          <w:rStyle w:val="apple-converted-space"/>
+          <w:rFonts w:ascii="Times New Roman" w:hAnsi="Times New Roman" w:cs="Times New Roman"/>
+          <w:sz w:val="24"/>
+          <w:szCs w:val="24"/>
+          <w:bdr w:val="none" w:sz="0" w:space="0" w:color="auto" w:frame="1"/>
+          <w:shd w:val="clear" w:color="auto" w:fill="F9F9F9"/>
+        </w:rPr>
+        <w:t> </w:t>
+      </w:r>
+      <w:r>
+        <w:rPr>
+          <w:rStyle w:val="n"/>
+          <w:rFonts w:ascii="Times New Roman" w:hAnsi="Times New Roman" w:cs="Times New Roman"/>
+          <w:sz w:val="24"/>
+          <w:szCs w:val="24"/>
+          <w:bdr w:val="none" w:sz="0" w:space="0" w:color="auto" w:frame="1"/>
+          <w:shd w:val="clear" w:color="auto" w:fill="F9F9F9"/>
+        </w:rPr>
+        <w:t>*</w:t>
+      </w:r>
+      <w:proofErr w:type="gramStart"/>
+      <w:r>
+        <w:rPr>
+          <w:rFonts w:ascii="Times New Roman" w:hAnsi="Times New Roman" w:cs="Times New Roman"/>
+          <w:sz w:val="24"/>
+          <w:szCs w:val="24"/>
+          <w:shd w:val="clear" w:color="auto" w:fill="F9F9F9"/>
+        </w:rPr>
+        <w:t>)</w:t>
+      </w:r>
+      <w:r>
+        <w:rPr>
+          <w:rStyle w:val="Emphasis"/>
+          <w:rFonts w:ascii="Times New Roman" w:hAnsi="Times New Roman" w:cs="Times New Roman"/>
+          <w:sz w:val="24"/>
+          <w:szCs w:val="24"/>
+          <w:bdr w:val="none" w:sz="0" w:space="0" w:color="auto" w:frame="1"/>
+        </w:rPr>
+        <w:t>application</w:t>
+      </w:r>
+      <w:proofErr w:type="gramEnd"/>
+    </w:p>
+    <w:p>
+      <w:pPr>
+        <w:spacing w:before="100" w:beforeAutospacing="1" w:after="100" w:afterAutospacing="1" w:line="240" w:lineRule="auto"/>
+        <w:jc w:val="both"/>
+        <w:rPr>
+          <w:rFonts w:ascii="Times New Roman" w:eastAsia="Times New Roman" w:hAnsi="Times New Roman" w:cs="Times New Roman"/>
+          <w:sz w:val="24"/>
+          <w:szCs w:val="24"/>
+        </w:rPr>
+      </w:pPr>
+      <w:r>
+        <w:rPr>
+          <w:rFonts w:ascii="Times New Roman" w:hAnsi="Times New Roman" w:cs="Times New Roman"/>
+          <w:sz w:val="24"/>
+          <w:szCs w:val="24"/>
+          <w:shd w:val="clear" w:color="auto" w:fill="F9F9F9"/>
+        </w:rPr>
+        <w:t>This method lets your app know that it is about to be terminated and purged from memory entirely. You should use this method to perform any final clean-up tasks for your app, such as freeing shared resources, saving user data, and invalidating timers. Your implementation of this method has approximately five seconds to perform any tasks and return. If the method does not return before time expires, the system may kill the process altogether.</w:t>
       </w:r>
     </w:p>
     <w:p>
@@ -5950,6 +7627,32 @@
       <w:szCs w:val="20"/>
     </w:rPr>
   </w:style>
+  <w:style w:type="character" w:customStyle="1" w:styleId="kt">
+    <w:name w:val="kt"/>
+    <w:basedOn w:val="DefaultParagraphFont"/>
+    <w:rsid w:val="00C20B9D"/>
+  </w:style>
+  <w:style w:type="character" w:customStyle="1" w:styleId="nl">
+    <w:name w:val="nl"/>
+    <w:basedOn w:val="DefaultParagraphFont"/>
+    <w:rsid w:val="00C20B9D"/>
+  </w:style>
+  <w:style w:type="character" w:customStyle="1" w:styleId="n">
+    <w:name w:val="n"/>
+    <w:basedOn w:val="DefaultParagraphFont"/>
+    <w:rsid w:val="00C20B9D"/>
+  </w:style>
+  <w:style w:type="character" w:styleId="Emphasis">
+    <w:name w:val="Emphasis"/>
+    <w:basedOn w:val="DefaultParagraphFont"/>
+    <w:uiPriority w:val="20"/>
+    <w:qFormat/>
+    <w:rsid w:val="00C20B9D"/>
+    <w:rPr>
+      <w:i/>
+      <w:iCs/>
+    </w:rPr>
+  </w:style>
 </w:styles>
 </file>
 

</xml_diff>